<commit_message>
image methods PIL and Cv2 added
</commit_message>
<xml_diff>
--- a/Computer_Vision/Introduction to Computer Vision.docx
+++ b/Computer_Vision/Introduction to Computer Vision.docx
@@ -430,8 +430,3842 @@
     </w:p>
     <w:p>
       <w:pPr>
-        <w:ind w:left="1080"/>
-      </w:pPr>
+        <w:pStyle w:val="Heading3"/>
+      </w:pPr>
+      <w:r>
+        <w:lastRenderedPageBreak/>
+        <w:t>What is a Digital Image?</w:t>
+      </w:r>
+    </w:p>
+    <w:p/>
+    <w:p>
+      <w:r>
+        <w:t>Its essentially a rectangular array of numbers.</w:t>
+      </w:r>
+    </w:p>
+    <w:p>
+      <w:r>
+        <w:t xml:space="preserve">When zoomed in, a picture is just pixels with each pixel represented by a value of 0 – 255 in one of three colours Red, </w:t>
+      </w:r>
+      <w:proofErr w:type="gramStart"/>
+      <w:r>
+        <w:t>Green</w:t>
+      </w:r>
+      <w:proofErr w:type="gramEnd"/>
+      <w:r>
+        <w:t xml:space="preserve"> or Blue (channels)</w:t>
+      </w:r>
+    </w:p>
+    <w:p>
+      <w:r>
+        <w:t>Less values = more contrast</w:t>
+      </w:r>
+    </w:p>
+    <w:p>
+      <w:r>
+        <w:t>Each pixel value comes from a grid of sensors. The picture is the quantized samples obtained from an original object.</w:t>
+      </w:r>
+    </w:p>
+    <w:p/>
+    <w:p>
+      <w:r>
+        <w:t>Image maps highlight object in the picture by defining pixels of that object as one and everything else as zero.</w:t>
+      </w:r>
+    </w:p>
+    <w:p/>
+    <w:p>
+      <w:r>
+        <w:t xml:space="preserve">A video sequence is simply a sequence of images. </w:t>
+      </w:r>
+    </w:p>
+    <w:p/>
+    <w:p>
+      <w:pPr>
+        <w:rPr>
+          <w:b/>
+          <w:bCs/>
+        </w:rPr>
+      </w:pPr>
+      <w:r>
+        <w:rPr>
+          <w:b/>
+          <w:bCs/>
+        </w:rPr>
+        <w:t>Pillow</w:t>
+      </w:r>
+    </w:p>
+    <w:p>
+      <w:r>
+        <w:t>Pillow is a python library for working with images.</w:t>
+      </w:r>
+    </w:p>
+    <w:p>
+      <w:r>
+        <w:t>To work with Pillow</w:t>
+      </w:r>
+    </w:p>
+    <w:p/>
+    <w:p>
+      <w:pPr>
+        <w:pStyle w:val="NormalWeb"/>
+        <w:pBdr>
+          <w:top w:val="single" w:sz="6" w:space="2" w:color="888888"/>
+          <w:left w:val="single" w:sz="6" w:space="2" w:color="888888"/>
+          <w:bottom w:val="single" w:sz="6" w:space="2" w:color="888888"/>
+          <w:right w:val="single" w:sz="6" w:space="2" w:color="888888"/>
+        </w:pBdr>
+        <w:tabs>
+          <w:tab w:val="left" w:pos="916"/>
+          <w:tab w:val="left" w:pos="1832"/>
+          <w:tab w:val="left" w:pos="2748"/>
+          <w:tab w:val="left" w:pos="3664"/>
+          <w:tab w:val="left" w:pos="4580"/>
+          <w:tab w:val="left" w:pos="5496"/>
+          <w:tab w:val="left" w:pos="6412"/>
+          <w:tab w:val="left" w:pos="7328"/>
+          <w:tab w:val="left" w:pos="8244"/>
+          <w:tab w:val="left" w:pos="9160"/>
+          <w:tab w:val="left" w:pos="10076"/>
+          <w:tab w:val="left" w:pos="10992"/>
+          <w:tab w:val="left" w:pos="11908"/>
+          <w:tab w:val="left" w:pos="12824"/>
+          <w:tab w:val="left" w:pos="13740"/>
+          <w:tab w:val="left" w:pos="14656"/>
+        </w:tabs>
+        <w:spacing w:before="0" w:beforeAutospacing="0" w:after="0" w:afterAutospacing="0"/>
+        <w:divId w:val="1580405222"/>
+        <w:rPr>
+          <w:rFonts w:ascii="Consolas" w:hAnsi="Consolas" w:cs="Courier New"/>
+          <w:sz w:val="17"/>
+          <w:szCs w:val="17"/>
+        </w:rPr>
+      </w:pPr>
+      <w:r>
+        <w:rPr>
+          <w:rFonts w:ascii="Consolas" w:hAnsi="Consolas" w:cs="Courier New"/>
+          <w:sz w:val="17"/>
+          <w:szCs w:val="17"/>
+        </w:rPr>
+        <w:t xml:space="preserve">1. </w:t>
+      </w:r>
+      <w:r>
+        <w:rPr>
+          <w:rFonts w:ascii="Consolas" w:hAnsi="Consolas" w:cs="Courier New"/>
+          <w:color w:val="660066"/>
+          <w:sz w:val="17"/>
+          <w:szCs w:val="17"/>
+        </w:rPr>
+        <w:t>from</w:t>
+      </w:r>
+      <w:r>
+        <w:rPr>
+          <w:rFonts w:ascii="Consolas" w:hAnsi="Consolas" w:cs="Courier New"/>
+          <w:color w:val="000000"/>
+          <w:sz w:val="17"/>
+          <w:szCs w:val="17"/>
+        </w:rPr>
+        <w:t xml:space="preserve"> PIL </w:t>
+      </w:r>
+      <w:r>
+        <w:rPr>
+          <w:rFonts w:ascii="Consolas" w:hAnsi="Consolas" w:cs="Courier New"/>
+          <w:color w:val="000088"/>
+          <w:sz w:val="17"/>
+          <w:szCs w:val="17"/>
+        </w:rPr>
+        <w:t>import</w:t>
+      </w:r>
+      <w:r>
+        <w:rPr>
+          <w:rFonts w:ascii="Consolas" w:hAnsi="Consolas" w:cs="Courier New"/>
+          <w:color w:val="000000"/>
+          <w:sz w:val="17"/>
+          <w:szCs w:val="17"/>
+        </w:rPr>
+        <w:t xml:space="preserve"> </w:t>
+      </w:r>
+      <w:r>
+        <w:rPr>
+          <w:rFonts w:ascii="Consolas" w:hAnsi="Consolas" w:cs="Courier New"/>
+          <w:color w:val="660066"/>
+          <w:sz w:val="17"/>
+          <w:szCs w:val="17"/>
+        </w:rPr>
+        <w:t>Image</w:t>
+      </w:r>
+    </w:p>
+    <w:p>
+      <w:pPr>
+        <w:pStyle w:val="NormalWeb"/>
+        <w:pBdr>
+          <w:top w:val="single" w:sz="6" w:space="2" w:color="888888"/>
+          <w:left w:val="single" w:sz="6" w:space="2" w:color="888888"/>
+          <w:bottom w:val="single" w:sz="6" w:space="2" w:color="888888"/>
+          <w:right w:val="single" w:sz="6" w:space="2" w:color="888888"/>
+        </w:pBdr>
+        <w:tabs>
+          <w:tab w:val="left" w:pos="916"/>
+          <w:tab w:val="left" w:pos="1832"/>
+          <w:tab w:val="left" w:pos="2748"/>
+          <w:tab w:val="left" w:pos="3664"/>
+          <w:tab w:val="left" w:pos="4580"/>
+          <w:tab w:val="left" w:pos="5496"/>
+          <w:tab w:val="left" w:pos="6412"/>
+          <w:tab w:val="left" w:pos="7328"/>
+          <w:tab w:val="left" w:pos="8244"/>
+          <w:tab w:val="left" w:pos="9160"/>
+          <w:tab w:val="left" w:pos="10076"/>
+          <w:tab w:val="left" w:pos="10992"/>
+          <w:tab w:val="left" w:pos="11908"/>
+          <w:tab w:val="left" w:pos="12824"/>
+          <w:tab w:val="left" w:pos="13740"/>
+          <w:tab w:val="left" w:pos="14656"/>
+        </w:tabs>
+        <w:spacing w:before="0" w:beforeAutospacing="0" w:after="0" w:afterAutospacing="0"/>
+        <w:divId w:val="1580405222"/>
+        <w:rPr>
+          <w:rFonts w:ascii="Consolas" w:hAnsi="Consolas" w:cs="Courier New"/>
+          <w:sz w:val="17"/>
+          <w:szCs w:val="17"/>
+        </w:rPr>
+      </w:pPr>
+      <w:r>
+        <w:rPr>
+          <w:rFonts w:ascii="Consolas" w:hAnsi="Consolas" w:cs="Courier New"/>
+          <w:sz w:val="17"/>
+          <w:szCs w:val="17"/>
+        </w:rPr>
+        <w:t xml:space="preserve">2. </w:t>
+      </w:r>
+      <w:r>
+        <w:rPr>
+          <w:rFonts w:ascii="Consolas" w:hAnsi="Consolas" w:cs="Courier New"/>
+          <w:color w:val="880000"/>
+          <w:sz w:val="17"/>
+          <w:szCs w:val="17"/>
+        </w:rPr>
+        <w:t># image can be rendered using</w:t>
+      </w:r>
+    </w:p>
+    <w:p>
+      <w:pPr>
+        <w:pStyle w:val="NormalWeb"/>
+        <w:pBdr>
+          <w:top w:val="single" w:sz="6" w:space="2" w:color="888888"/>
+          <w:left w:val="single" w:sz="6" w:space="2" w:color="888888"/>
+          <w:bottom w:val="single" w:sz="6" w:space="2" w:color="888888"/>
+          <w:right w:val="single" w:sz="6" w:space="2" w:color="888888"/>
+        </w:pBdr>
+        <w:tabs>
+          <w:tab w:val="left" w:pos="916"/>
+          <w:tab w:val="left" w:pos="1832"/>
+          <w:tab w:val="left" w:pos="2748"/>
+          <w:tab w:val="left" w:pos="3664"/>
+          <w:tab w:val="left" w:pos="4580"/>
+          <w:tab w:val="left" w:pos="5496"/>
+          <w:tab w:val="left" w:pos="6412"/>
+          <w:tab w:val="left" w:pos="7328"/>
+          <w:tab w:val="left" w:pos="8244"/>
+          <w:tab w:val="left" w:pos="9160"/>
+          <w:tab w:val="left" w:pos="10076"/>
+          <w:tab w:val="left" w:pos="10992"/>
+          <w:tab w:val="left" w:pos="11908"/>
+          <w:tab w:val="left" w:pos="12824"/>
+          <w:tab w:val="left" w:pos="13740"/>
+          <w:tab w:val="left" w:pos="14656"/>
+        </w:tabs>
+        <w:spacing w:before="0" w:beforeAutospacing="0" w:after="0" w:afterAutospacing="0"/>
+        <w:divId w:val="1580405222"/>
+        <w:rPr>
+          <w:rFonts w:ascii="Consolas" w:hAnsi="Consolas" w:cs="Courier New"/>
+          <w:sz w:val="17"/>
+          <w:szCs w:val="17"/>
+        </w:rPr>
+      </w:pPr>
+      <w:r>
+        <w:rPr>
+          <w:rFonts w:ascii="Consolas" w:hAnsi="Consolas" w:cs="Courier New"/>
+          <w:sz w:val="17"/>
+          <w:szCs w:val="17"/>
+        </w:rPr>
+        <w:t xml:space="preserve">3. </w:t>
+      </w:r>
+      <w:r>
+        <w:rPr>
+          <w:rFonts w:ascii="Consolas" w:hAnsi="Consolas" w:cs="Courier New"/>
+          <w:color w:val="660066"/>
+          <w:sz w:val="17"/>
+          <w:szCs w:val="17"/>
+        </w:rPr>
+        <w:t>image</w:t>
+      </w:r>
+      <w:r>
+        <w:rPr>
+          <w:rFonts w:ascii="Consolas" w:hAnsi="Consolas" w:cs="Courier New"/>
+          <w:color w:val="000000"/>
+          <w:sz w:val="17"/>
+          <w:szCs w:val="17"/>
+        </w:rPr>
+        <w:t xml:space="preserve"> </w:t>
+      </w:r>
+      <w:r>
+        <w:rPr>
+          <w:rFonts w:ascii="Consolas" w:hAnsi="Consolas" w:cs="Courier New"/>
+          <w:color w:val="666600"/>
+          <w:sz w:val="17"/>
+          <w:szCs w:val="17"/>
+        </w:rPr>
+        <w:t>=</w:t>
+      </w:r>
+      <w:r>
+        <w:rPr>
+          <w:rFonts w:ascii="Consolas" w:hAnsi="Consolas" w:cs="Courier New"/>
+          <w:color w:val="000000"/>
+          <w:sz w:val="17"/>
+          <w:szCs w:val="17"/>
+        </w:rPr>
+        <w:t xml:space="preserve"> </w:t>
+      </w:r>
+      <w:proofErr w:type="spellStart"/>
+      <w:r>
+        <w:rPr>
+          <w:rFonts w:ascii="Consolas" w:hAnsi="Consolas" w:cs="Courier New"/>
+          <w:color w:val="660066"/>
+          <w:sz w:val="17"/>
+          <w:szCs w:val="17"/>
+        </w:rPr>
+        <w:t>Image</w:t>
+      </w:r>
+      <w:r>
+        <w:rPr>
+          <w:rFonts w:ascii="Consolas" w:hAnsi="Consolas" w:cs="Courier New"/>
+          <w:color w:val="666600"/>
+          <w:sz w:val="17"/>
+          <w:szCs w:val="17"/>
+        </w:rPr>
+        <w:t>.</w:t>
+      </w:r>
+      <w:r>
+        <w:rPr>
+          <w:rFonts w:ascii="Consolas" w:hAnsi="Consolas" w:cs="Courier New"/>
+          <w:color w:val="000000"/>
+          <w:sz w:val="17"/>
+          <w:szCs w:val="17"/>
+        </w:rPr>
+        <w:t>open</w:t>
+      </w:r>
+      <w:proofErr w:type="spellEnd"/>
+      <w:r>
+        <w:rPr>
+          <w:rFonts w:ascii="Consolas" w:hAnsi="Consolas" w:cs="Courier New"/>
+          <w:color w:val="666600"/>
+          <w:sz w:val="17"/>
+          <w:szCs w:val="17"/>
+        </w:rPr>
+        <w:t>(</w:t>
+      </w:r>
+      <w:proofErr w:type="spellStart"/>
+      <w:r>
+        <w:rPr>
+          <w:rFonts w:ascii="Consolas" w:hAnsi="Consolas" w:cs="Courier New"/>
+          <w:color w:val="000000"/>
+          <w:sz w:val="17"/>
+          <w:szCs w:val="17"/>
+        </w:rPr>
+        <w:t>my_image</w:t>
+      </w:r>
+      <w:proofErr w:type="spellEnd"/>
+      <w:r>
+        <w:rPr>
+          <w:rFonts w:ascii="Consolas" w:hAnsi="Consolas" w:cs="Courier New"/>
+          <w:color w:val="666600"/>
+          <w:sz w:val="17"/>
+          <w:szCs w:val="17"/>
+        </w:rPr>
+        <w:t>)</w:t>
+      </w:r>
+    </w:p>
+    <w:p>
+      <w:pPr>
+        <w:pStyle w:val="NormalWeb"/>
+        <w:pBdr>
+          <w:top w:val="single" w:sz="6" w:space="2" w:color="888888"/>
+          <w:left w:val="single" w:sz="6" w:space="2" w:color="888888"/>
+          <w:bottom w:val="single" w:sz="6" w:space="2" w:color="888888"/>
+          <w:right w:val="single" w:sz="6" w:space="2" w:color="888888"/>
+        </w:pBdr>
+        <w:tabs>
+          <w:tab w:val="left" w:pos="916"/>
+          <w:tab w:val="left" w:pos="1832"/>
+          <w:tab w:val="left" w:pos="2748"/>
+          <w:tab w:val="left" w:pos="3664"/>
+          <w:tab w:val="left" w:pos="4580"/>
+          <w:tab w:val="left" w:pos="5496"/>
+          <w:tab w:val="left" w:pos="6412"/>
+          <w:tab w:val="left" w:pos="7328"/>
+          <w:tab w:val="left" w:pos="8244"/>
+          <w:tab w:val="left" w:pos="9160"/>
+          <w:tab w:val="left" w:pos="10076"/>
+          <w:tab w:val="left" w:pos="10992"/>
+          <w:tab w:val="left" w:pos="11908"/>
+          <w:tab w:val="left" w:pos="12824"/>
+          <w:tab w:val="left" w:pos="13740"/>
+          <w:tab w:val="left" w:pos="14656"/>
+        </w:tabs>
+        <w:spacing w:before="0" w:beforeAutospacing="0" w:after="0" w:afterAutospacing="0"/>
+        <w:divId w:val="1580405222"/>
+        <w:rPr>
+          <w:rFonts w:ascii="Consolas" w:hAnsi="Consolas" w:cs="Courier New"/>
+          <w:sz w:val="17"/>
+          <w:szCs w:val="17"/>
+        </w:rPr>
+      </w:pPr>
+      <w:r>
+        <w:rPr>
+          <w:rFonts w:ascii="Consolas" w:hAnsi="Consolas" w:cs="Courier New"/>
+          <w:sz w:val="17"/>
+          <w:szCs w:val="17"/>
+        </w:rPr>
+        <w:t xml:space="preserve">4. </w:t>
+      </w:r>
+      <w:r>
+        <w:rPr>
+          <w:rFonts w:ascii="Consolas" w:hAnsi="Consolas" w:cs="Courier New"/>
+          <w:color w:val="880000"/>
+          <w:sz w:val="17"/>
+          <w:szCs w:val="17"/>
+        </w:rPr>
+        <w:t># image can also be rendered using matplotlib</w:t>
+      </w:r>
+    </w:p>
+    <w:p>
+      <w:pPr>
+        <w:pStyle w:val="NormalWeb"/>
+        <w:pBdr>
+          <w:top w:val="single" w:sz="6" w:space="2" w:color="888888"/>
+          <w:left w:val="single" w:sz="6" w:space="2" w:color="888888"/>
+          <w:bottom w:val="single" w:sz="6" w:space="2" w:color="888888"/>
+          <w:right w:val="single" w:sz="6" w:space="2" w:color="888888"/>
+        </w:pBdr>
+        <w:tabs>
+          <w:tab w:val="left" w:pos="916"/>
+          <w:tab w:val="left" w:pos="1832"/>
+          <w:tab w:val="left" w:pos="2748"/>
+          <w:tab w:val="left" w:pos="3664"/>
+          <w:tab w:val="left" w:pos="4580"/>
+          <w:tab w:val="left" w:pos="5496"/>
+          <w:tab w:val="left" w:pos="6412"/>
+          <w:tab w:val="left" w:pos="7328"/>
+          <w:tab w:val="left" w:pos="8244"/>
+          <w:tab w:val="left" w:pos="9160"/>
+          <w:tab w:val="left" w:pos="10076"/>
+          <w:tab w:val="left" w:pos="10992"/>
+          <w:tab w:val="left" w:pos="11908"/>
+          <w:tab w:val="left" w:pos="12824"/>
+          <w:tab w:val="left" w:pos="13740"/>
+          <w:tab w:val="left" w:pos="14656"/>
+        </w:tabs>
+        <w:spacing w:before="0" w:beforeAutospacing="0" w:after="0" w:afterAutospacing="0"/>
+        <w:divId w:val="1580405222"/>
+        <w:rPr>
+          <w:rFonts w:ascii="Consolas" w:hAnsi="Consolas" w:cs="Courier New"/>
+          <w:sz w:val="17"/>
+          <w:szCs w:val="17"/>
+        </w:rPr>
+      </w:pPr>
+      <w:r>
+        <w:rPr>
+          <w:rFonts w:ascii="Consolas" w:hAnsi="Consolas" w:cs="Courier New"/>
+          <w:sz w:val="17"/>
+          <w:szCs w:val="17"/>
+        </w:rPr>
+        <w:t xml:space="preserve">5. </w:t>
+      </w:r>
+      <w:r>
+        <w:rPr>
+          <w:rFonts w:ascii="Consolas" w:hAnsi="Consolas" w:cs="Courier New"/>
+          <w:color w:val="660066"/>
+          <w:sz w:val="17"/>
+          <w:szCs w:val="17"/>
+        </w:rPr>
+        <w:t>import</w:t>
+      </w:r>
+      <w:r>
+        <w:rPr>
+          <w:rFonts w:ascii="Consolas" w:hAnsi="Consolas" w:cs="Courier New"/>
+          <w:color w:val="000000"/>
+          <w:sz w:val="17"/>
+          <w:szCs w:val="17"/>
+        </w:rPr>
+        <w:t xml:space="preserve"> </w:t>
+      </w:r>
+      <w:proofErr w:type="spellStart"/>
+      <w:proofErr w:type="gramStart"/>
+      <w:r>
+        <w:rPr>
+          <w:rFonts w:ascii="Consolas" w:hAnsi="Consolas" w:cs="Courier New"/>
+          <w:color w:val="000000"/>
+          <w:sz w:val="17"/>
+          <w:szCs w:val="17"/>
+        </w:rPr>
+        <w:t>matplotlib</w:t>
+      </w:r>
+      <w:r>
+        <w:rPr>
+          <w:rFonts w:ascii="Consolas" w:hAnsi="Consolas" w:cs="Courier New"/>
+          <w:color w:val="666600"/>
+          <w:sz w:val="17"/>
+          <w:szCs w:val="17"/>
+        </w:rPr>
+        <w:t>.</w:t>
+      </w:r>
+      <w:r>
+        <w:rPr>
+          <w:rFonts w:ascii="Consolas" w:hAnsi="Consolas" w:cs="Courier New"/>
+          <w:color w:val="000000"/>
+          <w:sz w:val="17"/>
+          <w:szCs w:val="17"/>
+        </w:rPr>
+        <w:t>pyplot</w:t>
+      </w:r>
+      <w:proofErr w:type="spellEnd"/>
+      <w:proofErr w:type="gramEnd"/>
+      <w:r>
+        <w:rPr>
+          <w:rFonts w:ascii="Consolas" w:hAnsi="Consolas" w:cs="Courier New"/>
+          <w:color w:val="000000"/>
+          <w:sz w:val="17"/>
+          <w:szCs w:val="17"/>
+        </w:rPr>
+        <w:t xml:space="preserve"> </w:t>
+      </w:r>
+      <w:r>
+        <w:rPr>
+          <w:rFonts w:ascii="Consolas" w:hAnsi="Consolas" w:cs="Courier New"/>
+          <w:color w:val="000088"/>
+          <w:sz w:val="17"/>
+          <w:szCs w:val="17"/>
+        </w:rPr>
+        <w:t>as</w:t>
+      </w:r>
+      <w:r>
+        <w:rPr>
+          <w:rFonts w:ascii="Consolas" w:hAnsi="Consolas" w:cs="Courier New"/>
+          <w:color w:val="000000"/>
+          <w:sz w:val="17"/>
+          <w:szCs w:val="17"/>
+        </w:rPr>
+        <w:t xml:space="preserve"> </w:t>
+      </w:r>
+      <w:proofErr w:type="spellStart"/>
+      <w:r>
+        <w:rPr>
+          <w:rFonts w:ascii="Consolas" w:hAnsi="Consolas" w:cs="Courier New"/>
+          <w:color w:val="000000"/>
+          <w:sz w:val="17"/>
+          <w:szCs w:val="17"/>
+        </w:rPr>
+        <w:t>plt</w:t>
+      </w:r>
+      <w:proofErr w:type="spellEnd"/>
+    </w:p>
+    <w:p>
+      <w:pPr>
+        <w:pStyle w:val="NormalWeb"/>
+        <w:pBdr>
+          <w:top w:val="single" w:sz="6" w:space="2" w:color="888888"/>
+          <w:left w:val="single" w:sz="6" w:space="2" w:color="888888"/>
+          <w:bottom w:val="single" w:sz="6" w:space="2" w:color="888888"/>
+          <w:right w:val="single" w:sz="6" w:space="2" w:color="888888"/>
+        </w:pBdr>
+        <w:tabs>
+          <w:tab w:val="left" w:pos="916"/>
+          <w:tab w:val="left" w:pos="1832"/>
+          <w:tab w:val="left" w:pos="2748"/>
+          <w:tab w:val="left" w:pos="3664"/>
+          <w:tab w:val="left" w:pos="4580"/>
+          <w:tab w:val="left" w:pos="5496"/>
+          <w:tab w:val="left" w:pos="6412"/>
+          <w:tab w:val="left" w:pos="7328"/>
+          <w:tab w:val="left" w:pos="8244"/>
+          <w:tab w:val="left" w:pos="9160"/>
+          <w:tab w:val="left" w:pos="10076"/>
+          <w:tab w:val="left" w:pos="10992"/>
+          <w:tab w:val="left" w:pos="11908"/>
+          <w:tab w:val="left" w:pos="12824"/>
+          <w:tab w:val="left" w:pos="13740"/>
+          <w:tab w:val="left" w:pos="14656"/>
+        </w:tabs>
+        <w:spacing w:before="0" w:beforeAutospacing="0" w:after="0" w:afterAutospacing="0"/>
+        <w:divId w:val="1580405222"/>
+        <w:rPr>
+          <w:rFonts w:ascii="Consolas" w:hAnsi="Consolas" w:cs="Courier New"/>
+          <w:sz w:val="17"/>
+          <w:szCs w:val="17"/>
+        </w:rPr>
+      </w:pPr>
+      <w:r>
+        <w:rPr>
+          <w:rFonts w:ascii="Consolas" w:hAnsi="Consolas" w:cs="Courier New"/>
+          <w:sz w:val="17"/>
+          <w:szCs w:val="17"/>
+        </w:rPr>
+        <w:t xml:space="preserve">6. </w:t>
+      </w:r>
+      <w:proofErr w:type="spellStart"/>
+      <w:proofErr w:type="gramStart"/>
+      <w:r>
+        <w:rPr>
+          <w:rFonts w:ascii="Consolas" w:hAnsi="Consolas" w:cs="Courier New"/>
+          <w:color w:val="660066"/>
+          <w:sz w:val="17"/>
+          <w:szCs w:val="17"/>
+        </w:rPr>
+        <w:t>plt</w:t>
+      </w:r>
+      <w:r>
+        <w:rPr>
+          <w:rFonts w:ascii="Consolas" w:hAnsi="Consolas" w:cs="Courier New"/>
+          <w:color w:val="666600"/>
+          <w:sz w:val="17"/>
+          <w:szCs w:val="17"/>
+        </w:rPr>
+        <w:t>.</w:t>
+      </w:r>
+      <w:r>
+        <w:rPr>
+          <w:rFonts w:ascii="Consolas" w:hAnsi="Consolas" w:cs="Courier New"/>
+          <w:color w:val="000000"/>
+          <w:sz w:val="17"/>
+          <w:szCs w:val="17"/>
+        </w:rPr>
+        <w:t>imshow</w:t>
+      </w:r>
+      <w:proofErr w:type="spellEnd"/>
+      <w:proofErr w:type="gramEnd"/>
+      <w:r>
+        <w:rPr>
+          <w:rFonts w:ascii="Consolas" w:hAnsi="Consolas" w:cs="Courier New"/>
+          <w:color w:val="666600"/>
+          <w:sz w:val="17"/>
+          <w:szCs w:val="17"/>
+        </w:rPr>
+        <w:t>(</w:t>
+      </w:r>
+      <w:proofErr w:type="spellStart"/>
+      <w:r>
+        <w:rPr>
+          <w:rFonts w:ascii="Consolas" w:hAnsi="Consolas" w:cs="Courier New"/>
+          <w:color w:val="000000"/>
+          <w:sz w:val="17"/>
+          <w:szCs w:val="17"/>
+        </w:rPr>
+        <w:t>my_image</w:t>
+      </w:r>
+      <w:proofErr w:type="spellEnd"/>
+      <w:r>
+        <w:rPr>
+          <w:rFonts w:ascii="Consolas" w:hAnsi="Consolas" w:cs="Courier New"/>
+          <w:color w:val="666600"/>
+          <w:sz w:val="17"/>
+          <w:szCs w:val="17"/>
+        </w:rPr>
+        <w:t>)</w:t>
+      </w:r>
+    </w:p>
+    <w:p>
+      <w:pPr>
+        <w:pStyle w:val="NormalWeb"/>
+        <w:pBdr>
+          <w:top w:val="single" w:sz="6" w:space="2" w:color="888888"/>
+          <w:left w:val="single" w:sz="6" w:space="2" w:color="888888"/>
+          <w:bottom w:val="single" w:sz="6" w:space="2" w:color="888888"/>
+          <w:right w:val="single" w:sz="6" w:space="2" w:color="888888"/>
+        </w:pBdr>
+        <w:tabs>
+          <w:tab w:val="left" w:pos="916"/>
+          <w:tab w:val="left" w:pos="1832"/>
+          <w:tab w:val="left" w:pos="2748"/>
+          <w:tab w:val="left" w:pos="3664"/>
+          <w:tab w:val="left" w:pos="4580"/>
+          <w:tab w:val="left" w:pos="5496"/>
+          <w:tab w:val="left" w:pos="6412"/>
+          <w:tab w:val="left" w:pos="7328"/>
+          <w:tab w:val="left" w:pos="8244"/>
+          <w:tab w:val="left" w:pos="9160"/>
+          <w:tab w:val="left" w:pos="10076"/>
+          <w:tab w:val="left" w:pos="10992"/>
+          <w:tab w:val="left" w:pos="11908"/>
+          <w:tab w:val="left" w:pos="12824"/>
+          <w:tab w:val="left" w:pos="13740"/>
+          <w:tab w:val="left" w:pos="14656"/>
+        </w:tabs>
+        <w:spacing w:before="0" w:beforeAutospacing="0" w:after="0" w:afterAutospacing="0"/>
+        <w:divId w:val="1580405222"/>
+        <w:rPr>
+          <w:rFonts w:ascii="Consolas" w:hAnsi="Consolas" w:cs="Courier New"/>
+          <w:color w:val="000000"/>
+          <w:sz w:val="17"/>
+          <w:szCs w:val="17"/>
+        </w:rPr>
+      </w:pPr>
+      <w:r>
+        <w:rPr>
+          <w:rFonts w:ascii="Consolas" w:hAnsi="Consolas" w:cs="Courier New"/>
+          <w:sz w:val="17"/>
+          <w:szCs w:val="17"/>
+        </w:rPr>
+        <w:t xml:space="preserve">7. </w:t>
+      </w:r>
+      <w:proofErr w:type="spellStart"/>
+      <w:proofErr w:type="gramStart"/>
+      <w:r>
+        <w:rPr>
+          <w:rFonts w:ascii="Consolas" w:hAnsi="Consolas" w:cs="Courier New"/>
+          <w:color w:val="660066"/>
+          <w:sz w:val="17"/>
+          <w:szCs w:val="17"/>
+        </w:rPr>
+        <w:t>image</w:t>
+      </w:r>
+      <w:r>
+        <w:rPr>
+          <w:rFonts w:ascii="Consolas" w:hAnsi="Consolas" w:cs="Courier New"/>
+          <w:color w:val="666600"/>
+          <w:sz w:val="17"/>
+          <w:szCs w:val="17"/>
+        </w:rPr>
+        <w:t>.</w:t>
+      </w:r>
+      <w:r>
+        <w:rPr>
+          <w:rFonts w:ascii="Consolas" w:hAnsi="Consolas" w:cs="Courier New"/>
+          <w:color w:val="000000"/>
+          <w:sz w:val="17"/>
+          <w:szCs w:val="17"/>
+        </w:rPr>
+        <w:t>format</w:t>
+      </w:r>
+      <w:proofErr w:type="gramEnd"/>
+      <w:r>
+        <w:rPr>
+          <w:rFonts w:ascii="Consolas" w:hAnsi="Consolas" w:cs="Courier New"/>
+          <w:color w:val="666600"/>
+          <w:sz w:val="17"/>
+          <w:szCs w:val="17"/>
+        </w:rPr>
+        <w:t>:</w:t>
+      </w:r>
+      <w:r>
+        <w:rPr>
+          <w:rFonts w:ascii="Consolas" w:hAnsi="Consolas" w:cs="Courier New"/>
+          <w:color w:val="000000"/>
+          <w:sz w:val="17"/>
+          <w:szCs w:val="17"/>
+        </w:rPr>
+        <w:t>PN</w:t>
+      </w:r>
+      <w:r>
+        <w:rPr>
+          <w:rFonts w:ascii="Consolas" w:hAnsi="Consolas" w:cs="Courier New"/>
+          <w:color w:val="000000"/>
+          <w:sz w:val="17"/>
+          <w:szCs w:val="17"/>
+        </w:rPr>
+        <w:t>G</w:t>
+      </w:r>
+      <w:proofErr w:type="spellEnd"/>
+    </w:p>
+    <w:p/>
+    <w:p>
+      <w:pPr>
+        <w:pStyle w:val="NormalWeb"/>
+        <w:pBdr>
+          <w:top w:val="single" w:sz="6" w:space="2" w:color="888888"/>
+          <w:left w:val="single" w:sz="6" w:space="2" w:color="888888"/>
+          <w:bottom w:val="single" w:sz="6" w:space="2" w:color="888888"/>
+          <w:right w:val="single" w:sz="6" w:space="2" w:color="888888"/>
+        </w:pBdr>
+        <w:tabs>
+          <w:tab w:val="left" w:pos="916"/>
+          <w:tab w:val="left" w:pos="1832"/>
+          <w:tab w:val="left" w:pos="2748"/>
+          <w:tab w:val="left" w:pos="3664"/>
+          <w:tab w:val="left" w:pos="4580"/>
+          <w:tab w:val="left" w:pos="5496"/>
+          <w:tab w:val="left" w:pos="6412"/>
+          <w:tab w:val="left" w:pos="7328"/>
+          <w:tab w:val="left" w:pos="8244"/>
+          <w:tab w:val="left" w:pos="9160"/>
+          <w:tab w:val="left" w:pos="10076"/>
+          <w:tab w:val="left" w:pos="10992"/>
+          <w:tab w:val="left" w:pos="11908"/>
+          <w:tab w:val="left" w:pos="12824"/>
+          <w:tab w:val="left" w:pos="13740"/>
+          <w:tab w:val="left" w:pos="14656"/>
+        </w:tabs>
+        <w:spacing w:before="0" w:beforeAutospacing="0" w:after="0" w:afterAutospacing="0"/>
+        <w:divId w:val="1045761582"/>
+        <w:rPr>
+          <w:rFonts w:ascii="Consolas" w:hAnsi="Consolas" w:cs="Courier New"/>
+          <w:sz w:val="17"/>
+          <w:szCs w:val="17"/>
+        </w:rPr>
+      </w:pPr>
+      <w:r>
+        <w:rPr>
+          <w:rFonts w:ascii="Consolas" w:hAnsi="Consolas" w:cs="Courier New"/>
+          <w:sz w:val="17"/>
+          <w:szCs w:val="17"/>
+        </w:rPr>
+        <w:t xml:space="preserve"> 1. </w:t>
+      </w:r>
+      <w:r>
+        <w:rPr>
+          <w:rFonts w:ascii="Consolas" w:hAnsi="Consolas" w:cs="Courier New"/>
+          <w:color w:val="880000"/>
+          <w:sz w:val="17"/>
+          <w:szCs w:val="17"/>
+        </w:rPr>
+        <w:t># the format attribute is the image format</w:t>
+      </w:r>
+    </w:p>
+    <w:p>
+      <w:pPr>
+        <w:pStyle w:val="NormalWeb"/>
+        <w:pBdr>
+          <w:top w:val="single" w:sz="6" w:space="2" w:color="888888"/>
+          <w:left w:val="single" w:sz="6" w:space="2" w:color="888888"/>
+          <w:bottom w:val="single" w:sz="6" w:space="2" w:color="888888"/>
+          <w:right w:val="single" w:sz="6" w:space="2" w:color="888888"/>
+        </w:pBdr>
+        <w:tabs>
+          <w:tab w:val="left" w:pos="916"/>
+          <w:tab w:val="left" w:pos="1832"/>
+          <w:tab w:val="left" w:pos="2748"/>
+          <w:tab w:val="left" w:pos="3664"/>
+          <w:tab w:val="left" w:pos="4580"/>
+          <w:tab w:val="left" w:pos="5496"/>
+          <w:tab w:val="left" w:pos="6412"/>
+          <w:tab w:val="left" w:pos="7328"/>
+          <w:tab w:val="left" w:pos="8244"/>
+          <w:tab w:val="left" w:pos="9160"/>
+          <w:tab w:val="left" w:pos="10076"/>
+          <w:tab w:val="left" w:pos="10992"/>
+          <w:tab w:val="left" w:pos="11908"/>
+          <w:tab w:val="left" w:pos="12824"/>
+          <w:tab w:val="left" w:pos="13740"/>
+          <w:tab w:val="left" w:pos="14656"/>
+        </w:tabs>
+        <w:spacing w:before="0" w:beforeAutospacing="0" w:after="0" w:afterAutospacing="0"/>
+        <w:divId w:val="1045761582"/>
+        <w:rPr>
+          <w:rFonts w:ascii="Consolas" w:hAnsi="Consolas" w:cs="Courier New"/>
+          <w:sz w:val="17"/>
+          <w:szCs w:val="17"/>
+        </w:rPr>
+      </w:pPr>
+      <w:r>
+        <w:rPr>
+          <w:rFonts w:ascii="Consolas" w:hAnsi="Consolas" w:cs="Courier New"/>
+          <w:sz w:val="17"/>
+          <w:szCs w:val="17"/>
+        </w:rPr>
+        <w:t xml:space="preserve"> 2. </w:t>
+      </w:r>
+      <w:r>
+        <w:rPr>
+          <w:rFonts w:ascii="Consolas" w:hAnsi="Consolas" w:cs="Courier New"/>
+          <w:color w:val="880000"/>
+          <w:sz w:val="17"/>
+          <w:szCs w:val="17"/>
+        </w:rPr>
+        <w:t># the size attribute is the size</w:t>
+      </w:r>
+    </w:p>
+    <w:p>
+      <w:pPr>
+        <w:pStyle w:val="NormalWeb"/>
+        <w:pBdr>
+          <w:top w:val="single" w:sz="6" w:space="2" w:color="888888"/>
+          <w:left w:val="single" w:sz="6" w:space="2" w:color="888888"/>
+          <w:bottom w:val="single" w:sz="6" w:space="2" w:color="888888"/>
+          <w:right w:val="single" w:sz="6" w:space="2" w:color="888888"/>
+        </w:pBdr>
+        <w:tabs>
+          <w:tab w:val="left" w:pos="916"/>
+          <w:tab w:val="left" w:pos="1832"/>
+          <w:tab w:val="left" w:pos="2748"/>
+          <w:tab w:val="left" w:pos="3664"/>
+          <w:tab w:val="left" w:pos="4580"/>
+          <w:tab w:val="left" w:pos="5496"/>
+          <w:tab w:val="left" w:pos="6412"/>
+          <w:tab w:val="left" w:pos="7328"/>
+          <w:tab w:val="left" w:pos="8244"/>
+          <w:tab w:val="left" w:pos="9160"/>
+          <w:tab w:val="left" w:pos="10076"/>
+          <w:tab w:val="left" w:pos="10992"/>
+          <w:tab w:val="left" w:pos="11908"/>
+          <w:tab w:val="left" w:pos="12824"/>
+          <w:tab w:val="left" w:pos="13740"/>
+          <w:tab w:val="left" w:pos="14656"/>
+        </w:tabs>
+        <w:spacing w:before="0" w:beforeAutospacing="0" w:after="0" w:afterAutospacing="0"/>
+        <w:divId w:val="1045761582"/>
+        <w:rPr>
+          <w:rFonts w:ascii="Consolas" w:hAnsi="Consolas" w:cs="Courier New"/>
+          <w:sz w:val="17"/>
+          <w:szCs w:val="17"/>
+        </w:rPr>
+      </w:pPr>
+      <w:r>
+        <w:rPr>
+          <w:rFonts w:ascii="Consolas" w:hAnsi="Consolas" w:cs="Courier New"/>
+          <w:sz w:val="17"/>
+          <w:szCs w:val="17"/>
+        </w:rPr>
+        <w:t xml:space="preserve"> 3. </w:t>
+      </w:r>
+      <w:proofErr w:type="spellStart"/>
+      <w:proofErr w:type="gramStart"/>
+      <w:r>
+        <w:rPr>
+          <w:rFonts w:ascii="Consolas" w:hAnsi="Consolas" w:cs="Courier New"/>
+          <w:color w:val="660066"/>
+          <w:sz w:val="17"/>
+          <w:szCs w:val="17"/>
+        </w:rPr>
+        <w:t>image</w:t>
+      </w:r>
+      <w:r>
+        <w:rPr>
+          <w:rFonts w:ascii="Consolas" w:hAnsi="Consolas" w:cs="Courier New"/>
+          <w:color w:val="666600"/>
+          <w:sz w:val="17"/>
+          <w:szCs w:val="17"/>
+        </w:rPr>
+        <w:t>.</w:t>
+      </w:r>
+      <w:r>
+        <w:rPr>
+          <w:rFonts w:ascii="Consolas" w:hAnsi="Consolas" w:cs="Courier New"/>
+          <w:color w:val="000000"/>
+          <w:sz w:val="17"/>
+          <w:szCs w:val="17"/>
+        </w:rPr>
+        <w:t>size</w:t>
+      </w:r>
+      <w:proofErr w:type="spellEnd"/>
+      <w:proofErr w:type="gramEnd"/>
+      <w:r>
+        <w:rPr>
+          <w:rFonts w:ascii="Consolas" w:hAnsi="Consolas" w:cs="Courier New"/>
+          <w:color w:val="666600"/>
+          <w:sz w:val="17"/>
+          <w:szCs w:val="17"/>
+        </w:rPr>
+        <w:t>:</w:t>
+      </w:r>
+      <w:r>
+        <w:rPr>
+          <w:rFonts w:ascii="Consolas" w:hAnsi="Consolas" w:cs="Courier New"/>
+          <w:color w:val="000000"/>
+          <w:sz w:val="17"/>
+          <w:szCs w:val="17"/>
+        </w:rPr>
+        <w:t xml:space="preserve"> </w:t>
+      </w:r>
+      <w:r>
+        <w:rPr>
+          <w:rFonts w:ascii="Consolas" w:hAnsi="Consolas" w:cs="Courier New"/>
+          <w:color w:val="666600"/>
+          <w:sz w:val="17"/>
+          <w:szCs w:val="17"/>
+        </w:rPr>
+        <w:t>-&gt;</w:t>
+      </w:r>
+      <w:r>
+        <w:rPr>
+          <w:rFonts w:ascii="Consolas" w:hAnsi="Consolas" w:cs="Courier New"/>
+          <w:color w:val="000000"/>
+          <w:sz w:val="17"/>
+          <w:szCs w:val="17"/>
+        </w:rPr>
+        <w:t xml:space="preserve"> </w:t>
+      </w:r>
+      <w:r>
+        <w:rPr>
+          <w:rFonts w:ascii="Consolas" w:hAnsi="Consolas" w:cs="Courier New"/>
+          <w:color w:val="666600"/>
+          <w:sz w:val="17"/>
+          <w:szCs w:val="17"/>
+        </w:rPr>
+        <w:t>(</w:t>
+      </w:r>
+      <w:r>
+        <w:rPr>
+          <w:rFonts w:ascii="Consolas" w:hAnsi="Consolas" w:cs="Courier New"/>
+          <w:color w:val="006666"/>
+          <w:sz w:val="17"/>
+          <w:szCs w:val="17"/>
+        </w:rPr>
+        <w:t>512</w:t>
+      </w:r>
+      <w:r>
+        <w:rPr>
+          <w:rFonts w:ascii="Consolas" w:hAnsi="Consolas" w:cs="Courier New"/>
+          <w:color w:val="666600"/>
+          <w:sz w:val="17"/>
+          <w:szCs w:val="17"/>
+        </w:rPr>
+        <w:t>,</w:t>
+      </w:r>
+      <w:r>
+        <w:rPr>
+          <w:rFonts w:ascii="Consolas" w:hAnsi="Consolas" w:cs="Courier New"/>
+          <w:color w:val="006666"/>
+          <w:sz w:val="17"/>
+          <w:szCs w:val="17"/>
+        </w:rPr>
+        <w:t>512</w:t>
+      </w:r>
+      <w:r>
+        <w:rPr>
+          <w:rFonts w:ascii="Consolas" w:hAnsi="Consolas" w:cs="Courier New"/>
+          <w:color w:val="666600"/>
+          <w:sz w:val="17"/>
+          <w:szCs w:val="17"/>
+        </w:rPr>
+        <w:t>)</w:t>
+      </w:r>
+    </w:p>
+    <w:p>
+      <w:pPr>
+        <w:pStyle w:val="NormalWeb"/>
+        <w:pBdr>
+          <w:top w:val="single" w:sz="6" w:space="2" w:color="888888"/>
+          <w:left w:val="single" w:sz="6" w:space="2" w:color="888888"/>
+          <w:bottom w:val="single" w:sz="6" w:space="2" w:color="888888"/>
+          <w:right w:val="single" w:sz="6" w:space="2" w:color="888888"/>
+        </w:pBdr>
+        <w:tabs>
+          <w:tab w:val="left" w:pos="916"/>
+          <w:tab w:val="left" w:pos="1832"/>
+          <w:tab w:val="left" w:pos="2748"/>
+          <w:tab w:val="left" w:pos="3664"/>
+          <w:tab w:val="left" w:pos="4580"/>
+          <w:tab w:val="left" w:pos="5496"/>
+          <w:tab w:val="left" w:pos="6412"/>
+          <w:tab w:val="left" w:pos="7328"/>
+          <w:tab w:val="left" w:pos="8244"/>
+          <w:tab w:val="left" w:pos="9160"/>
+          <w:tab w:val="left" w:pos="10076"/>
+          <w:tab w:val="left" w:pos="10992"/>
+          <w:tab w:val="left" w:pos="11908"/>
+          <w:tab w:val="left" w:pos="12824"/>
+          <w:tab w:val="left" w:pos="13740"/>
+          <w:tab w:val="left" w:pos="14656"/>
+        </w:tabs>
+        <w:spacing w:before="0" w:beforeAutospacing="0" w:after="0" w:afterAutospacing="0"/>
+        <w:divId w:val="1045761582"/>
+        <w:rPr>
+          <w:rFonts w:ascii="Consolas" w:hAnsi="Consolas" w:cs="Courier New"/>
+          <w:sz w:val="17"/>
+          <w:szCs w:val="17"/>
+        </w:rPr>
+      </w:pPr>
+      <w:r>
+        <w:rPr>
+          <w:rFonts w:ascii="Consolas" w:hAnsi="Consolas" w:cs="Courier New"/>
+          <w:sz w:val="17"/>
+          <w:szCs w:val="17"/>
+        </w:rPr>
+        <w:t xml:space="preserve"> 4. </w:t>
+      </w:r>
+      <w:r>
+        <w:rPr>
+          <w:rFonts w:ascii="Consolas" w:hAnsi="Consolas" w:cs="Courier New"/>
+          <w:color w:val="880000"/>
+          <w:sz w:val="17"/>
+          <w:szCs w:val="17"/>
+        </w:rPr>
+        <w:t># the mode attribute is the colour space</w:t>
+      </w:r>
+    </w:p>
+    <w:p>
+      <w:pPr>
+        <w:pStyle w:val="NormalWeb"/>
+        <w:pBdr>
+          <w:top w:val="single" w:sz="6" w:space="2" w:color="888888"/>
+          <w:left w:val="single" w:sz="6" w:space="2" w:color="888888"/>
+          <w:bottom w:val="single" w:sz="6" w:space="2" w:color="888888"/>
+          <w:right w:val="single" w:sz="6" w:space="2" w:color="888888"/>
+        </w:pBdr>
+        <w:tabs>
+          <w:tab w:val="left" w:pos="916"/>
+          <w:tab w:val="left" w:pos="1832"/>
+          <w:tab w:val="left" w:pos="2748"/>
+          <w:tab w:val="left" w:pos="3664"/>
+          <w:tab w:val="left" w:pos="4580"/>
+          <w:tab w:val="left" w:pos="5496"/>
+          <w:tab w:val="left" w:pos="6412"/>
+          <w:tab w:val="left" w:pos="7328"/>
+          <w:tab w:val="left" w:pos="8244"/>
+          <w:tab w:val="left" w:pos="9160"/>
+          <w:tab w:val="left" w:pos="10076"/>
+          <w:tab w:val="left" w:pos="10992"/>
+          <w:tab w:val="left" w:pos="11908"/>
+          <w:tab w:val="left" w:pos="12824"/>
+          <w:tab w:val="left" w:pos="13740"/>
+          <w:tab w:val="left" w:pos="14656"/>
+        </w:tabs>
+        <w:spacing w:before="0" w:beforeAutospacing="0" w:after="0" w:afterAutospacing="0"/>
+        <w:divId w:val="1045761582"/>
+        <w:rPr>
+          <w:rFonts w:ascii="Consolas" w:hAnsi="Consolas" w:cs="Courier New"/>
+          <w:sz w:val="17"/>
+          <w:szCs w:val="17"/>
+        </w:rPr>
+      </w:pPr>
+      <w:r>
+        <w:rPr>
+          <w:rFonts w:ascii="Consolas" w:hAnsi="Consolas" w:cs="Courier New"/>
+          <w:sz w:val="17"/>
+          <w:szCs w:val="17"/>
+        </w:rPr>
+        <w:t xml:space="preserve"> 5. </w:t>
+      </w:r>
+      <w:proofErr w:type="spellStart"/>
+      <w:proofErr w:type="gramStart"/>
+      <w:r>
+        <w:rPr>
+          <w:rFonts w:ascii="Consolas" w:hAnsi="Consolas" w:cs="Courier New"/>
+          <w:color w:val="660066"/>
+          <w:sz w:val="17"/>
+          <w:szCs w:val="17"/>
+        </w:rPr>
+        <w:t>image</w:t>
+      </w:r>
+      <w:r>
+        <w:rPr>
+          <w:rFonts w:ascii="Consolas" w:hAnsi="Consolas" w:cs="Courier New"/>
+          <w:color w:val="666600"/>
+          <w:sz w:val="17"/>
+          <w:szCs w:val="17"/>
+        </w:rPr>
+        <w:t>.</w:t>
+      </w:r>
+      <w:r>
+        <w:rPr>
+          <w:rFonts w:ascii="Consolas" w:hAnsi="Consolas" w:cs="Courier New"/>
+          <w:color w:val="000000"/>
+          <w:sz w:val="17"/>
+          <w:szCs w:val="17"/>
+        </w:rPr>
+        <w:t>mode</w:t>
+      </w:r>
+      <w:proofErr w:type="spellEnd"/>
+      <w:proofErr w:type="gramEnd"/>
+      <w:r>
+        <w:rPr>
+          <w:rFonts w:ascii="Consolas" w:hAnsi="Consolas" w:cs="Courier New"/>
+          <w:color w:val="666600"/>
+          <w:sz w:val="17"/>
+          <w:szCs w:val="17"/>
+        </w:rPr>
+        <w:t>:</w:t>
+      </w:r>
+      <w:r>
+        <w:rPr>
+          <w:rFonts w:ascii="Consolas" w:hAnsi="Consolas" w:cs="Courier New"/>
+          <w:color w:val="000000"/>
+          <w:sz w:val="17"/>
+          <w:szCs w:val="17"/>
+        </w:rPr>
+        <w:t xml:space="preserve"> </w:t>
+      </w:r>
+      <w:r>
+        <w:rPr>
+          <w:rFonts w:ascii="Consolas" w:hAnsi="Consolas" w:cs="Courier New"/>
+          <w:color w:val="666600"/>
+          <w:sz w:val="17"/>
+          <w:szCs w:val="17"/>
+        </w:rPr>
+        <w:t>-&gt;</w:t>
+      </w:r>
+      <w:r>
+        <w:rPr>
+          <w:rFonts w:ascii="Consolas" w:hAnsi="Consolas" w:cs="Courier New"/>
+          <w:color w:val="000000"/>
+          <w:sz w:val="17"/>
+          <w:szCs w:val="17"/>
+        </w:rPr>
+        <w:t xml:space="preserve"> </w:t>
+      </w:r>
+      <w:r>
+        <w:rPr>
+          <w:rFonts w:ascii="Consolas" w:hAnsi="Consolas" w:cs="Courier New"/>
+          <w:color w:val="666600"/>
+          <w:sz w:val="17"/>
+          <w:szCs w:val="17"/>
+        </w:rPr>
+        <w:t>(</w:t>
+      </w:r>
+      <w:r>
+        <w:rPr>
+          <w:rFonts w:ascii="Consolas" w:hAnsi="Consolas" w:cs="Courier New"/>
+          <w:color w:val="000000"/>
+          <w:sz w:val="17"/>
+          <w:szCs w:val="17"/>
+        </w:rPr>
+        <w:t>RGB</w:t>
+      </w:r>
+      <w:r>
+        <w:rPr>
+          <w:rFonts w:ascii="Consolas" w:hAnsi="Consolas" w:cs="Courier New"/>
+          <w:color w:val="666600"/>
+          <w:sz w:val="17"/>
+          <w:szCs w:val="17"/>
+        </w:rPr>
+        <w:t>)</w:t>
+      </w:r>
+    </w:p>
+    <w:p>
+      <w:pPr>
+        <w:pStyle w:val="NormalWeb"/>
+        <w:pBdr>
+          <w:top w:val="single" w:sz="6" w:space="2" w:color="888888"/>
+          <w:left w:val="single" w:sz="6" w:space="2" w:color="888888"/>
+          <w:bottom w:val="single" w:sz="6" w:space="2" w:color="888888"/>
+          <w:right w:val="single" w:sz="6" w:space="2" w:color="888888"/>
+        </w:pBdr>
+        <w:tabs>
+          <w:tab w:val="left" w:pos="916"/>
+          <w:tab w:val="left" w:pos="1832"/>
+          <w:tab w:val="left" w:pos="2748"/>
+          <w:tab w:val="left" w:pos="3664"/>
+          <w:tab w:val="left" w:pos="4580"/>
+          <w:tab w:val="left" w:pos="5496"/>
+          <w:tab w:val="left" w:pos="6412"/>
+          <w:tab w:val="left" w:pos="7328"/>
+          <w:tab w:val="left" w:pos="8244"/>
+          <w:tab w:val="left" w:pos="9160"/>
+          <w:tab w:val="left" w:pos="10076"/>
+          <w:tab w:val="left" w:pos="10992"/>
+          <w:tab w:val="left" w:pos="11908"/>
+          <w:tab w:val="left" w:pos="12824"/>
+          <w:tab w:val="left" w:pos="13740"/>
+          <w:tab w:val="left" w:pos="14656"/>
+        </w:tabs>
+        <w:spacing w:before="0" w:beforeAutospacing="0" w:after="0" w:afterAutospacing="0"/>
+        <w:divId w:val="1045761582"/>
+        <w:rPr>
+          <w:rFonts w:ascii="Consolas" w:hAnsi="Consolas" w:cs="Courier New"/>
+          <w:sz w:val="17"/>
+          <w:szCs w:val="17"/>
+        </w:rPr>
+      </w:pPr>
+      <w:r>
+        <w:rPr>
+          <w:rFonts w:ascii="Consolas" w:hAnsi="Consolas" w:cs="Courier New"/>
+          <w:sz w:val="17"/>
+          <w:szCs w:val="17"/>
+        </w:rPr>
+        <w:t xml:space="preserve"> 6. </w:t>
+      </w:r>
+      <w:r>
+        <w:rPr>
+          <w:rFonts w:ascii="Consolas" w:hAnsi="Consolas" w:cs="Courier New"/>
+          <w:color w:val="880000"/>
+          <w:sz w:val="17"/>
+          <w:szCs w:val="17"/>
+        </w:rPr>
+        <w:t xml:space="preserve"># the </w:t>
+      </w:r>
+      <w:proofErr w:type="spellStart"/>
+      <w:r>
+        <w:rPr>
+          <w:rFonts w:ascii="Consolas" w:hAnsi="Consolas" w:cs="Courier New"/>
+          <w:color w:val="880000"/>
+          <w:sz w:val="17"/>
+          <w:szCs w:val="17"/>
+        </w:rPr>
+        <w:t>ImageOps</w:t>
+      </w:r>
+      <w:proofErr w:type="spellEnd"/>
+      <w:r>
+        <w:rPr>
+          <w:rFonts w:ascii="Consolas" w:hAnsi="Consolas" w:cs="Courier New"/>
+          <w:color w:val="880000"/>
+          <w:sz w:val="17"/>
+          <w:szCs w:val="17"/>
+        </w:rPr>
+        <w:t xml:space="preserve"> module contains methods related to image manipulation</w:t>
+      </w:r>
+    </w:p>
+    <w:p>
+      <w:pPr>
+        <w:pStyle w:val="NormalWeb"/>
+        <w:pBdr>
+          <w:top w:val="single" w:sz="6" w:space="2" w:color="888888"/>
+          <w:left w:val="single" w:sz="6" w:space="2" w:color="888888"/>
+          <w:bottom w:val="single" w:sz="6" w:space="2" w:color="888888"/>
+          <w:right w:val="single" w:sz="6" w:space="2" w:color="888888"/>
+        </w:pBdr>
+        <w:tabs>
+          <w:tab w:val="left" w:pos="916"/>
+          <w:tab w:val="left" w:pos="1832"/>
+          <w:tab w:val="left" w:pos="2748"/>
+          <w:tab w:val="left" w:pos="3664"/>
+          <w:tab w:val="left" w:pos="4580"/>
+          <w:tab w:val="left" w:pos="5496"/>
+          <w:tab w:val="left" w:pos="6412"/>
+          <w:tab w:val="left" w:pos="7328"/>
+          <w:tab w:val="left" w:pos="8244"/>
+          <w:tab w:val="left" w:pos="9160"/>
+          <w:tab w:val="left" w:pos="10076"/>
+          <w:tab w:val="left" w:pos="10992"/>
+          <w:tab w:val="left" w:pos="11908"/>
+          <w:tab w:val="left" w:pos="12824"/>
+          <w:tab w:val="left" w:pos="13740"/>
+          <w:tab w:val="left" w:pos="14656"/>
+        </w:tabs>
+        <w:spacing w:before="0" w:beforeAutospacing="0" w:after="0" w:afterAutospacing="0"/>
+        <w:divId w:val="1045761582"/>
+        <w:rPr>
+          <w:rFonts w:ascii="Consolas" w:hAnsi="Consolas" w:cs="Courier New"/>
+          <w:sz w:val="17"/>
+          <w:szCs w:val="17"/>
+        </w:rPr>
+      </w:pPr>
+      <w:r>
+        <w:rPr>
+          <w:rFonts w:ascii="Consolas" w:hAnsi="Consolas" w:cs="Courier New"/>
+          <w:sz w:val="17"/>
+          <w:szCs w:val="17"/>
+        </w:rPr>
+        <w:t xml:space="preserve"> 7. </w:t>
+      </w:r>
+      <w:proofErr w:type="spellStart"/>
+      <w:r>
+        <w:rPr>
+          <w:rFonts w:ascii="Consolas" w:hAnsi="Consolas" w:cs="Courier New"/>
+          <w:color w:val="660066"/>
+          <w:sz w:val="17"/>
+          <w:szCs w:val="17"/>
+        </w:rPr>
+        <w:t>image_grey</w:t>
+      </w:r>
+      <w:proofErr w:type="spellEnd"/>
+      <w:r>
+        <w:rPr>
+          <w:rFonts w:ascii="Consolas" w:hAnsi="Consolas" w:cs="Courier New"/>
+          <w:color w:val="000000"/>
+          <w:sz w:val="17"/>
+          <w:szCs w:val="17"/>
+        </w:rPr>
+        <w:t xml:space="preserve"> </w:t>
+      </w:r>
+      <w:r>
+        <w:rPr>
+          <w:rFonts w:ascii="Consolas" w:hAnsi="Consolas" w:cs="Courier New"/>
+          <w:color w:val="666600"/>
+          <w:sz w:val="17"/>
+          <w:szCs w:val="17"/>
+        </w:rPr>
+        <w:t>=</w:t>
+      </w:r>
+      <w:r>
+        <w:rPr>
+          <w:rFonts w:ascii="Consolas" w:hAnsi="Consolas" w:cs="Courier New"/>
+          <w:color w:val="000000"/>
+          <w:sz w:val="17"/>
+          <w:szCs w:val="17"/>
+        </w:rPr>
+        <w:t xml:space="preserve"> </w:t>
+      </w:r>
+      <w:proofErr w:type="spellStart"/>
+      <w:r>
+        <w:rPr>
+          <w:rFonts w:ascii="Consolas" w:hAnsi="Consolas" w:cs="Courier New"/>
+          <w:color w:val="660066"/>
+          <w:sz w:val="17"/>
+          <w:szCs w:val="17"/>
+        </w:rPr>
+        <w:t>ImageOps</w:t>
+      </w:r>
+      <w:r>
+        <w:rPr>
+          <w:rFonts w:ascii="Consolas" w:hAnsi="Consolas" w:cs="Courier New"/>
+          <w:color w:val="666600"/>
+          <w:sz w:val="17"/>
+          <w:szCs w:val="17"/>
+        </w:rPr>
+        <w:t>.</w:t>
+      </w:r>
+      <w:r>
+        <w:rPr>
+          <w:rFonts w:ascii="Consolas" w:hAnsi="Consolas" w:cs="Courier New"/>
+          <w:color w:val="000000"/>
+          <w:sz w:val="17"/>
+          <w:szCs w:val="17"/>
+        </w:rPr>
+        <w:t>grayscale</w:t>
+      </w:r>
+      <w:proofErr w:type="spellEnd"/>
+      <w:r>
+        <w:rPr>
+          <w:rFonts w:ascii="Consolas" w:hAnsi="Consolas" w:cs="Courier New"/>
+          <w:color w:val="666600"/>
+          <w:sz w:val="17"/>
+          <w:szCs w:val="17"/>
+        </w:rPr>
+        <w:t>(</w:t>
+      </w:r>
+      <w:r>
+        <w:rPr>
+          <w:rFonts w:ascii="Consolas" w:hAnsi="Consolas" w:cs="Courier New"/>
+          <w:color w:val="000000"/>
+          <w:sz w:val="17"/>
+          <w:szCs w:val="17"/>
+        </w:rPr>
+        <w:t>image</w:t>
+      </w:r>
+      <w:r>
+        <w:rPr>
+          <w:rFonts w:ascii="Consolas" w:hAnsi="Consolas" w:cs="Courier New"/>
+          <w:color w:val="666600"/>
+          <w:sz w:val="17"/>
+          <w:szCs w:val="17"/>
+        </w:rPr>
+        <w:t>)</w:t>
+      </w:r>
+    </w:p>
+    <w:p>
+      <w:pPr>
+        <w:pStyle w:val="NormalWeb"/>
+        <w:pBdr>
+          <w:top w:val="single" w:sz="6" w:space="2" w:color="888888"/>
+          <w:left w:val="single" w:sz="6" w:space="2" w:color="888888"/>
+          <w:bottom w:val="single" w:sz="6" w:space="2" w:color="888888"/>
+          <w:right w:val="single" w:sz="6" w:space="2" w:color="888888"/>
+        </w:pBdr>
+        <w:tabs>
+          <w:tab w:val="left" w:pos="916"/>
+          <w:tab w:val="left" w:pos="1832"/>
+          <w:tab w:val="left" w:pos="2748"/>
+          <w:tab w:val="left" w:pos="3664"/>
+          <w:tab w:val="left" w:pos="4580"/>
+          <w:tab w:val="left" w:pos="5496"/>
+          <w:tab w:val="left" w:pos="6412"/>
+          <w:tab w:val="left" w:pos="7328"/>
+          <w:tab w:val="left" w:pos="8244"/>
+          <w:tab w:val="left" w:pos="9160"/>
+          <w:tab w:val="left" w:pos="10076"/>
+          <w:tab w:val="left" w:pos="10992"/>
+          <w:tab w:val="left" w:pos="11908"/>
+          <w:tab w:val="left" w:pos="12824"/>
+          <w:tab w:val="left" w:pos="13740"/>
+          <w:tab w:val="left" w:pos="14656"/>
+        </w:tabs>
+        <w:spacing w:before="0" w:beforeAutospacing="0" w:after="0" w:afterAutospacing="0"/>
+        <w:divId w:val="1045761582"/>
+        <w:rPr>
+          <w:rFonts w:ascii="Consolas" w:hAnsi="Consolas" w:cs="Courier New"/>
+          <w:sz w:val="17"/>
+          <w:szCs w:val="17"/>
+        </w:rPr>
+      </w:pPr>
+      <w:r>
+        <w:rPr>
+          <w:rFonts w:ascii="Consolas" w:hAnsi="Consolas" w:cs="Courier New"/>
+          <w:sz w:val="17"/>
+          <w:szCs w:val="17"/>
+        </w:rPr>
+        <w:t xml:space="preserve"> 8. </w:t>
+      </w:r>
+      <w:r>
+        <w:rPr>
+          <w:rFonts w:ascii="Consolas" w:hAnsi="Consolas" w:cs="Courier New"/>
+          <w:color w:val="880000"/>
+          <w:sz w:val="17"/>
+          <w:szCs w:val="17"/>
+        </w:rPr>
+        <w:t xml:space="preserve"># image mode L is </w:t>
+      </w:r>
+      <w:proofErr w:type="spellStart"/>
+      <w:r>
+        <w:rPr>
+          <w:rFonts w:ascii="Consolas" w:hAnsi="Consolas" w:cs="Courier New"/>
+          <w:color w:val="880000"/>
+          <w:sz w:val="17"/>
+          <w:szCs w:val="17"/>
+        </w:rPr>
+        <w:t>luminence</w:t>
+      </w:r>
+      <w:proofErr w:type="spellEnd"/>
+    </w:p>
+    <w:p>
+      <w:pPr>
+        <w:pStyle w:val="NormalWeb"/>
+        <w:pBdr>
+          <w:top w:val="single" w:sz="6" w:space="2" w:color="888888"/>
+          <w:left w:val="single" w:sz="6" w:space="2" w:color="888888"/>
+          <w:bottom w:val="single" w:sz="6" w:space="2" w:color="888888"/>
+          <w:right w:val="single" w:sz="6" w:space="2" w:color="888888"/>
+        </w:pBdr>
+        <w:tabs>
+          <w:tab w:val="left" w:pos="916"/>
+          <w:tab w:val="left" w:pos="1832"/>
+          <w:tab w:val="left" w:pos="2748"/>
+          <w:tab w:val="left" w:pos="3664"/>
+          <w:tab w:val="left" w:pos="4580"/>
+          <w:tab w:val="left" w:pos="5496"/>
+          <w:tab w:val="left" w:pos="6412"/>
+          <w:tab w:val="left" w:pos="7328"/>
+          <w:tab w:val="left" w:pos="8244"/>
+          <w:tab w:val="left" w:pos="9160"/>
+          <w:tab w:val="left" w:pos="10076"/>
+          <w:tab w:val="left" w:pos="10992"/>
+          <w:tab w:val="left" w:pos="11908"/>
+          <w:tab w:val="left" w:pos="12824"/>
+          <w:tab w:val="left" w:pos="13740"/>
+          <w:tab w:val="left" w:pos="14656"/>
+        </w:tabs>
+        <w:spacing w:before="0" w:beforeAutospacing="0" w:after="0" w:afterAutospacing="0"/>
+        <w:divId w:val="1045761582"/>
+        <w:rPr>
+          <w:rFonts w:ascii="Consolas" w:hAnsi="Consolas" w:cs="Courier New"/>
+          <w:sz w:val="17"/>
+          <w:szCs w:val="17"/>
+        </w:rPr>
+      </w:pPr>
+      <w:r>
+        <w:rPr>
+          <w:rFonts w:ascii="Consolas" w:hAnsi="Consolas" w:cs="Courier New"/>
+          <w:sz w:val="17"/>
+          <w:szCs w:val="17"/>
+        </w:rPr>
+        <w:t xml:space="preserve"> 9. </w:t>
+      </w:r>
+      <w:proofErr w:type="spellStart"/>
+      <w:r>
+        <w:rPr>
+          <w:rFonts w:ascii="Consolas" w:hAnsi="Consolas" w:cs="Courier New"/>
+          <w:color w:val="660066"/>
+          <w:sz w:val="17"/>
+          <w:szCs w:val="17"/>
+        </w:rPr>
+        <w:t>image_</w:t>
+      </w:r>
+      <w:proofErr w:type="gramStart"/>
+      <w:r>
+        <w:rPr>
+          <w:rFonts w:ascii="Consolas" w:hAnsi="Consolas" w:cs="Courier New"/>
+          <w:color w:val="660066"/>
+          <w:sz w:val="17"/>
+          <w:szCs w:val="17"/>
+        </w:rPr>
+        <w:t>grey</w:t>
+      </w:r>
+      <w:r>
+        <w:rPr>
+          <w:rFonts w:ascii="Consolas" w:hAnsi="Consolas" w:cs="Courier New"/>
+          <w:color w:val="666600"/>
+          <w:sz w:val="17"/>
+          <w:szCs w:val="17"/>
+        </w:rPr>
+        <w:t>.</w:t>
+      </w:r>
+      <w:r>
+        <w:rPr>
+          <w:rFonts w:ascii="Consolas" w:hAnsi="Consolas" w:cs="Courier New"/>
+          <w:color w:val="000000"/>
+          <w:sz w:val="17"/>
+          <w:szCs w:val="17"/>
+        </w:rPr>
+        <w:t>mode</w:t>
+      </w:r>
+      <w:proofErr w:type="spellEnd"/>
+      <w:proofErr w:type="gramEnd"/>
+      <w:r>
+        <w:rPr>
+          <w:rFonts w:ascii="Consolas" w:hAnsi="Consolas" w:cs="Courier New"/>
+          <w:color w:val="666600"/>
+          <w:sz w:val="17"/>
+          <w:szCs w:val="17"/>
+        </w:rPr>
+        <w:t>:</w:t>
+      </w:r>
+      <w:r>
+        <w:rPr>
+          <w:rFonts w:ascii="Consolas" w:hAnsi="Consolas" w:cs="Courier New"/>
+          <w:color w:val="000000"/>
+          <w:sz w:val="17"/>
+          <w:szCs w:val="17"/>
+        </w:rPr>
+        <w:t xml:space="preserve"> </w:t>
+      </w:r>
+      <w:r>
+        <w:rPr>
+          <w:rFonts w:ascii="Consolas" w:hAnsi="Consolas" w:cs="Courier New"/>
+          <w:color w:val="666600"/>
+          <w:sz w:val="17"/>
+          <w:szCs w:val="17"/>
+        </w:rPr>
+        <w:t>-&gt;</w:t>
+      </w:r>
+      <w:r>
+        <w:rPr>
+          <w:rFonts w:ascii="Consolas" w:hAnsi="Consolas" w:cs="Courier New"/>
+          <w:color w:val="000000"/>
+          <w:sz w:val="17"/>
+          <w:szCs w:val="17"/>
+        </w:rPr>
+        <w:t xml:space="preserve"> </w:t>
+      </w:r>
+      <w:r>
+        <w:rPr>
+          <w:rFonts w:ascii="Consolas" w:hAnsi="Consolas" w:cs="Courier New"/>
+          <w:color w:val="666600"/>
+          <w:sz w:val="17"/>
+          <w:szCs w:val="17"/>
+        </w:rPr>
+        <w:t>(</w:t>
+      </w:r>
+      <w:r>
+        <w:rPr>
+          <w:rFonts w:ascii="Consolas" w:hAnsi="Consolas" w:cs="Courier New"/>
+          <w:color w:val="000000"/>
+          <w:sz w:val="17"/>
+          <w:szCs w:val="17"/>
+        </w:rPr>
+        <w:t>L</w:t>
+      </w:r>
+      <w:r>
+        <w:rPr>
+          <w:rFonts w:ascii="Consolas" w:hAnsi="Consolas" w:cs="Courier New"/>
+          <w:color w:val="666600"/>
+          <w:sz w:val="17"/>
+          <w:szCs w:val="17"/>
+        </w:rPr>
+        <w:t>)</w:t>
+      </w:r>
+    </w:p>
+    <w:p>
+      <w:pPr>
+        <w:pStyle w:val="NormalWeb"/>
+        <w:pBdr>
+          <w:top w:val="single" w:sz="6" w:space="2" w:color="888888"/>
+          <w:left w:val="single" w:sz="6" w:space="2" w:color="888888"/>
+          <w:bottom w:val="single" w:sz="6" w:space="2" w:color="888888"/>
+          <w:right w:val="single" w:sz="6" w:space="2" w:color="888888"/>
+        </w:pBdr>
+        <w:tabs>
+          <w:tab w:val="left" w:pos="916"/>
+          <w:tab w:val="left" w:pos="1832"/>
+          <w:tab w:val="left" w:pos="2748"/>
+          <w:tab w:val="left" w:pos="3664"/>
+          <w:tab w:val="left" w:pos="4580"/>
+          <w:tab w:val="left" w:pos="5496"/>
+          <w:tab w:val="left" w:pos="6412"/>
+          <w:tab w:val="left" w:pos="7328"/>
+          <w:tab w:val="left" w:pos="8244"/>
+          <w:tab w:val="left" w:pos="9160"/>
+          <w:tab w:val="left" w:pos="10076"/>
+          <w:tab w:val="left" w:pos="10992"/>
+          <w:tab w:val="left" w:pos="11908"/>
+          <w:tab w:val="left" w:pos="12824"/>
+          <w:tab w:val="left" w:pos="13740"/>
+          <w:tab w:val="left" w:pos="14656"/>
+        </w:tabs>
+        <w:spacing w:before="0" w:beforeAutospacing="0" w:after="0" w:afterAutospacing="0"/>
+        <w:divId w:val="1045761582"/>
+        <w:rPr>
+          <w:rFonts w:ascii="Consolas" w:hAnsi="Consolas" w:cs="Courier New"/>
+          <w:sz w:val="17"/>
+          <w:szCs w:val="17"/>
+        </w:rPr>
+      </w:pPr>
+      <w:r>
+        <w:rPr>
+          <w:rFonts w:ascii="Consolas" w:hAnsi="Consolas" w:cs="Courier New"/>
+          <w:sz w:val="17"/>
+          <w:szCs w:val="17"/>
+        </w:rPr>
+        <w:t xml:space="preserve">10. </w:t>
+      </w:r>
+      <w:r>
+        <w:rPr>
+          <w:rFonts w:ascii="Consolas" w:hAnsi="Consolas" w:cs="Courier New"/>
+          <w:color w:val="880000"/>
+          <w:sz w:val="17"/>
+          <w:szCs w:val="17"/>
+        </w:rPr>
+        <w:t># images can be saved and converted to JPG</w:t>
+      </w:r>
+    </w:p>
+    <w:p>
+      <w:pPr>
+        <w:pStyle w:val="NormalWeb"/>
+        <w:pBdr>
+          <w:top w:val="single" w:sz="6" w:space="2" w:color="888888"/>
+          <w:left w:val="single" w:sz="6" w:space="2" w:color="888888"/>
+          <w:bottom w:val="single" w:sz="6" w:space="2" w:color="888888"/>
+          <w:right w:val="single" w:sz="6" w:space="2" w:color="888888"/>
+        </w:pBdr>
+        <w:tabs>
+          <w:tab w:val="left" w:pos="916"/>
+          <w:tab w:val="left" w:pos="1832"/>
+          <w:tab w:val="left" w:pos="2748"/>
+          <w:tab w:val="left" w:pos="3664"/>
+          <w:tab w:val="left" w:pos="4580"/>
+          <w:tab w:val="left" w:pos="5496"/>
+          <w:tab w:val="left" w:pos="6412"/>
+          <w:tab w:val="left" w:pos="7328"/>
+          <w:tab w:val="left" w:pos="8244"/>
+          <w:tab w:val="left" w:pos="9160"/>
+          <w:tab w:val="left" w:pos="10076"/>
+          <w:tab w:val="left" w:pos="10992"/>
+          <w:tab w:val="left" w:pos="11908"/>
+          <w:tab w:val="left" w:pos="12824"/>
+          <w:tab w:val="left" w:pos="13740"/>
+          <w:tab w:val="left" w:pos="14656"/>
+        </w:tabs>
+        <w:spacing w:before="0" w:beforeAutospacing="0" w:after="0" w:afterAutospacing="0"/>
+        <w:divId w:val="1045761582"/>
+        <w:rPr>
+          <w:rFonts w:ascii="Consolas" w:hAnsi="Consolas" w:cs="Courier New"/>
+          <w:sz w:val="17"/>
+          <w:szCs w:val="17"/>
+        </w:rPr>
+      </w:pPr>
+      <w:r>
+        <w:rPr>
+          <w:rFonts w:ascii="Consolas" w:hAnsi="Consolas" w:cs="Courier New"/>
+          <w:sz w:val="17"/>
+          <w:szCs w:val="17"/>
+        </w:rPr>
+        <w:t xml:space="preserve">11. </w:t>
+      </w:r>
+      <w:proofErr w:type="spellStart"/>
+      <w:r>
+        <w:rPr>
+          <w:rFonts w:ascii="Consolas" w:hAnsi="Consolas" w:cs="Courier New"/>
+          <w:color w:val="660066"/>
+          <w:sz w:val="17"/>
+          <w:szCs w:val="17"/>
+        </w:rPr>
+        <w:t>image_</w:t>
+      </w:r>
+      <w:proofErr w:type="gramStart"/>
+      <w:r>
+        <w:rPr>
+          <w:rFonts w:ascii="Consolas" w:hAnsi="Consolas" w:cs="Courier New"/>
+          <w:color w:val="660066"/>
+          <w:sz w:val="17"/>
+          <w:szCs w:val="17"/>
+        </w:rPr>
+        <w:t>grey</w:t>
+      </w:r>
+      <w:r>
+        <w:rPr>
+          <w:rFonts w:ascii="Consolas" w:hAnsi="Consolas" w:cs="Courier New"/>
+          <w:color w:val="666600"/>
+          <w:sz w:val="17"/>
+          <w:szCs w:val="17"/>
+        </w:rPr>
+        <w:t>.</w:t>
+      </w:r>
+      <w:r>
+        <w:rPr>
+          <w:rFonts w:ascii="Consolas" w:hAnsi="Consolas" w:cs="Courier New"/>
+          <w:color w:val="000000"/>
+          <w:sz w:val="17"/>
+          <w:szCs w:val="17"/>
+        </w:rPr>
+        <w:t>save</w:t>
+      </w:r>
+      <w:proofErr w:type="spellEnd"/>
+      <w:proofErr w:type="gramEnd"/>
+      <w:r>
+        <w:rPr>
+          <w:rFonts w:ascii="Consolas" w:hAnsi="Consolas" w:cs="Courier New"/>
+          <w:color w:val="666600"/>
+          <w:sz w:val="17"/>
+          <w:szCs w:val="17"/>
+        </w:rPr>
+        <w:t>(“</w:t>
+      </w:r>
+      <w:r>
+        <w:rPr>
+          <w:rFonts w:ascii="Consolas" w:hAnsi="Consolas" w:cs="Courier New"/>
+          <w:color w:val="000000"/>
+          <w:sz w:val="17"/>
+          <w:szCs w:val="17"/>
+        </w:rPr>
+        <w:t>lenna</w:t>
+      </w:r>
+      <w:r>
+        <w:rPr>
+          <w:rFonts w:ascii="Consolas" w:hAnsi="Consolas" w:cs="Courier New"/>
+          <w:color w:val="666600"/>
+          <w:sz w:val="17"/>
+          <w:szCs w:val="17"/>
+        </w:rPr>
+        <w:t>.</w:t>
+      </w:r>
+      <w:r>
+        <w:rPr>
+          <w:rFonts w:ascii="Consolas" w:hAnsi="Consolas" w:cs="Courier New"/>
+          <w:color w:val="000000"/>
+          <w:sz w:val="17"/>
+          <w:szCs w:val="17"/>
+        </w:rPr>
+        <w:t>jpg</w:t>
+      </w:r>
+      <w:r>
+        <w:rPr>
+          <w:rFonts w:ascii="Consolas" w:hAnsi="Consolas" w:cs="Courier New"/>
+          <w:color w:val="666600"/>
+          <w:sz w:val="17"/>
+          <w:szCs w:val="17"/>
+        </w:rPr>
+        <w:t>”)</w:t>
+      </w:r>
+    </w:p>
+    <w:p>
+      <w:pPr>
+        <w:pStyle w:val="NormalWeb"/>
+        <w:pBdr>
+          <w:top w:val="single" w:sz="6" w:space="2" w:color="888888"/>
+          <w:left w:val="single" w:sz="6" w:space="2" w:color="888888"/>
+          <w:bottom w:val="single" w:sz="6" w:space="2" w:color="888888"/>
+          <w:right w:val="single" w:sz="6" w:space="2" w:color="888888"/>
+        </w:pBdr>
+        <w:tabs>
+          <w:tab w:val="left" w:pos="916"/>
+          <w:tab w:val="left" w:pos="1832"/>
+          <w:tab w:val="left" w:pos="2748"/>
+          <w:tab w:val="left" w:pos="3664"/>
+          <w:tab w:val="left" w:pos="4580"/>
+          <w:tab w:val="left" w:pos="5496"/>
+          <w:tab w:val="left" w:pos="6412"/>
+          <w:tab w:val="left" w:pos="7328"/>
+          <w:tab w:val="left" w:pos="8244"/>
+          <w:tab w:val="left" w:pos="9160"/>
+          <w:tab w:val="left" w:pos="10076"/>
+          <w:tab w:val="left" w:pos="10992"/>
+          <w:tab w:val="left" w:pos="11908"/>
+          <w:tab w:val="left" w:pos="12824"/>
+          <w:tab w:val="left" w:pos="13740"/>
+          <w:tab w:val="left" w:pos="14656"/>
+        </w:tabs>
+        <w:spacing w:before="0" w:beforeAutospacing="0" w:after="0" w:afterAutospacing="0"/>
+        <w:divId w:val="1045761582"/>
+        <w:rPr>
+          <w:rFonts w:ascii="Consolas" w:hAnsi="Consolas" w:cs="Courier New"/>
+          <w:sz w:val="17"/>
+          <w:szCs w:val="17"/>
+        </w:rPr>
+      </w:pPr>
+      <w:r>
+        <w:rPr>
+          <w:rFonts w:ascii="Consolas" w:hAnsi="Consolas" w:cs="Courier New"/>
+          <w:sz w:val="17"/>
+          <w:szCs w:val="17"/>
+        </w:rPr>
+        <w:t xml:space="preserve">12. </w:t>
+      </w:r>
+      <w:r>
+        <w:rPr>
+          <w:rFonts w:ascii="Consolas" w:hAnsi="Consolas" w:cs="Courier New"/>
+          <w:color w:val="880000"/>
+          <w:sz w:val="17"/>
+          <w:szCs w:val="17"/>
+        </w:rPr>
+        <w:t># quantize can be used to quantize the image</w:t>
+      </w:r>
+    </w:p>
+    <w:p>
+      <w:pPr>
+        <w:pStyle w:val="NormalWeb"/>
+        <w:pBdr>
+          <w:top w:val="single" w:sz="6" w:space="2" w:color="888888"/>
+          <w:left w:val="single" w:sz="6" w:space="2" w:color="888888"/>
+          <w:bottom w:val="single" w:sz="6" w:space="2" w:color="888888"/>
+          <w:right w:val="single" w:sz="6" w:space="2" w:color="888888"/>
+        </w:pBdr>
+        <w:tabs>
+          <w:tab w:val="left" w:pos="916"/>
+          <w:tab w:val="left" w:pos="1832"/>
+          <w:tab w:val="left" w:pos="2748"/>
+          <w:tab w:val="left" w:pos="3664"/>
+          <w:tab w:val="left" w:pos="4580"/>
+          <w:tab w:val="left" w:pos="5496"/>
+          <w:tab w:val="left" w:pos="6412"/>
+          <w:tab w:val="left" w:pos="7328"/>
+          <w:tab w:val="left" w:pos="8244"/>
+          <w:tab w:val="left" w:pos="9160"/>
+          <w:tab w:val="left" w:pos="10076"/>
+          <w:tab w:val="left" w:pos="10992"/>
+          <w:tab w:val="left" w:pos="11908"/>
+          <w:tab w:val="left" w:pos="12824"/>
+          <w:tab w:val="left" w:pos="13740"/>
+          <w:tab w:val="left" w:pos="14656"/>
+        </w:tabs>
+        <w:spacing w:before="0" w:beforeAutospacing="0" w:after="0" w:afterAutospacing="0"/>
+        <w:divId w:val="1045761582"/>
+        <w:rPr>
+          <w:rFonts w:ascii="Consolas" w:hAnsi="Consolas" w:cs="Courier New"/>
+          <w:sz w:val="17"/>
+          <w:szCs w:val="17"/>
+        </w:rPr>
+      </w:pPr>
+      <w:r>
+        <w:rPr>
+          <w:rFonts w:ascii="Consolas" w:hAnsi="Consolas" w:cs="Courier New"/>
+          <w:sz w:val="17"/>
+          <w:szCs w:val="17"/>
+        </w:rPr>
+        <w:t xml:space="preserve">13. </w:t>
+      </w:r>
+      <w:proofErr w:type="spellStart"/>
+      <w:r>
+        <w:rPr>
+          <w:rFonts w:ascii="Consolas" w:hAnsi="Consolas" w:cs="Courier New"/>
+          <w:color w:val="660066"/>
+          <w:sz w:val="17"/>
+          <w:szCs w:val="17"/>
+        </w:rPr>
+        <w:t>image_</w:t>
+      </w:r>
+      <w:proofErr w:type="gramStart"/>
+      <w:r>
+        <w:rPr>
+          <w:rFonts w:ascii="Consolas" w:hAnsi="Consolas" w:cs="Courier New"/>
+          <w:color w:val="660066"/>
+          <w:sz w:val="17"/>
+          <w:szCs w:val="17"/>
+        </w:rPr>
+        <w:t>grey</w:t>
+      </w:r>
+      <w:r>
+        <w:rPr>
+          <w:rFonts w:ascii="Consolas" w:hAnsi="Consolas" w:cs="Courier New"/>
+          <w:color w:val="666600"/>
+          <w:sz w:val="17"/>
+          <w:szCs w:val="17"/>
+        </w:rPr>
+        <w:t>.</w:t>
+      </w:r>
+      <w:r>
+        <w:rPr>
+          <w:rFonts w:ascii="Consolas" w:hAnsi="Consolas" w:cs="Courier New"/>
+          <w:color w:val="000000"/>
+          <w:sz w:val="17"/>
+          <w:szCs w:val="17"/>
+        </w:rPr>
+        <w:t>quantize</w:t>
+      </w:r>
+      <w:proofErr w:type="spellEnd"/>
+      <w:proofErr w:type="gramEnd"/>
+      <w:r>
+        <w:rPr>
+          <w:rFonts w:ascii="Consolas" w:hAnsi="Consolas" w:cs="Courier New"/>
+          <w:color w:val="666600"/>
+          <w:sz w:val="17"/>
+          <w:szCs w:val="17"/>
+        </w:rPr>
+        <w:t>(</w:t>
+      </w:r>
+      <w:r>
+        <w:rPr>
+          <w:rFonts w:ascii="Consolas" w:hAnsi="Consolas" w:cs="Courier New"/>
+          <w:color w:val="006666"/>
+          <w:sz w:val="17"/>
+          <w:szCs w:val="17"/>
+        </w:rPr>
+        <w:t>2</w:t>
+      </w:r>
+      <w:r>
+        <w:rPr>
+          <w:rFonts w:ascii="Consolas" w:hAnsi="Consolas" w:cs="Courier New"/>
+          <w:color w:val="666600"/>
+          <w:sz w:val="17"/>
+          <w:szCs w:val="17"/>
+        </w:rPr>
+        <w:t>)</w:t>
+      </w:r>
+    </w:p>
+    <w:p>
+      <w:pPr>
+        <w:pStyle w:val="NormalWeb"/>
+        <w:pBdr>
+          <w:top w:val="single" w:sz="6" w:space="2" w:color="888888"/>
+          <w:left w:val="single" w:sz="6" w:space="2" w:color="888888"/>
+          <w:bottom w:val="single" w:sz="6" w:space="2" w:color="888888"/>
+          <w:right w:val="single" w:sz="6" w:space="2" w:color="888888"/>
+        </w:pBdr>
+        <w:tabs>
+          <w:tab w:val="left" w:pos="916"/>
+          <w:tab w:val="left" w:pos="1832"/>
+          <w:tab w:val="left" w:pos="2748"/>
+          <w:tab w:val="left" w:pos="3664"/>
+          <w:tab w:val="left" w:pos="4580"/>
+          <w:tab w:val="left" w:pos="5496"/>
+          <w:tab w:val="left" w:pos="6412"/>
+          <w:tab w:val="left" w:pos="7328"/>
+          <w:tab w:val="left" w:pos="8244"/>
+          <w:tab w:val="left" w:pos="9160"/>
+          <w:tab w:val="left" w:pos="10076"/>
+          <w:tab w:val="left" w:pos="10992"/>
+          <w:tab w:val="left" w:pos="11908"/>
+          <w:tab w:val="left" w:pos="12824"/>
+          <w:tab w:val="left" w:pos="13740"/>
+          <w:tab w:val="left" w:pos="14656"/>
+        </w:tabs>
+        <w:spacing w:before="0" w:beforeAutospacing="0" w:after="0" w:afterAutospacing="0"/>
+        <w:divId w:val="1045761582"/>
+        <w:rPr>
+          <w:rFonts w:ascii="Consolas" w:hAnsi="Consolas" w:cs="Courier New"/>
+          <w:sz w:val="17"/>
+          <w:szCs w:val="17"/>
+        </w:rPr>
+      </w:pPr>
+      <w:r>
+        <w:rPr>
+          <w:rFonts w:ascii="Consolas" w:hAnsi="Consolas" w:cs="Courier New"/>
+          <w:sz w:val="17"/>
+          <w:szCs w:val="17"/>
+        </w:rPr>
+        <w:t xml:space="preserve">14. </w:t>
+      </w:r>
+      <w:r>
+        <w:rPr>
+          <w:rFonts w:ascii="Consolas" w:hAnsi="Consolas" w:cs="Courier New"/>
+          <w:color w:val="880000"/>
+          <w:sz w:val="17"/>
+          <w:szCs w:val="17"/>
+        </w:rPr>
+        <w:t># the colour channels can be split</w:t>
+      </w:r>
+    </w:p>
+    <w:p>
+      <w:pPr>
+        <w:pStyle w:val="NormalWeb"/>
+        <w:pBdr>
+          <w:top w:val="single" w:sz="6" w:space="2" w:color="888888"/>
+          <w:left w:val="single" w:sz="6" w:space="2" w:color="888888"/>
+          <w:bottom w:val="single" w:sz="6" w:space="2" w:color="888888"/>
+          <w:right w:val="single" w:sz="6" w:space="2" w:color="888888"/>
+        </w:pBdr>
+        <w:tabs>
+          <w:tab w:val="left" w:pos="916"/>
+          <w:tab w:val="left" w:pos="1832"/>
+          <w:tab w:val="left" w:pos="2748"/>
+          <w:tab w:val="left" w:pos="3664"/>
+          <w:tab w:val="left" w:pos="4580"/>
+          <w:tab w:val="left" w:pos="5496"/>
+          <w:tab w:val="left" w:pos="6412"/>
+          <w:tab w:val="left" w:pos="7328"/>
+          <w:tab w:val="left" w:pos="8244"/>
+          <w:tab w:val="left" w:pos="9160"/>
+          <w:tab w:val="left" w:pos="10076"/>
+          <w:tab w:val="left" w:pos="10992"/>
+          <w:tab w:val="left" w:pos="11908"/>
+          <w:tab w:val="left" w:pos="12824"/>
+          <w:tab w:val="left" w:pos="13740"/>
+          <w:tab w:val="left" w:pos="14656"/>
+        </w:tabs>
+        <w:spacing w:before="0" w:beforeAutospacing="0" w:after="0" w:afterAutospacing="0"/>
+        <w:divId w:val="1045761582"/>
+        <w:rPr>
+          <w:rFonts w:ascii="Consolas" w:hAnsi="Consolas" w:cs="Courier New"/>
+          <w:sz w:val="17"/>
+          <w:szCs w:val="17"/>
+        </w:rPr>
+      </w:pPr>
+      <w:r>
+        <w:rPr>
+          <w:rFonts w:ascii="Consolas" w:hAnsi="Consolas" w:cs="Courier New"/>
+          <w:sz w:val="17"/>
+          <w:szCs w:val="17"/>
+        </w:rPr>
+        <w:t xml:space="preserve">15. </w:t>
+      </w:r>
+      <w:proofErr w:type="spellStart"/>
+      <w:proofErr w:type="gramStart"/>
+      <w:r>
+        <w:rPr>
+          <w:rFonts w:ascii="Consolas" w:hAnsi="Consolas" w:cs="Courier New"/>
+          <w:color w:val="000000"/>
+          <w:sz w:val="17"/>
+          <w:szCs w:val="17"/>
+        </w:rPr>
+        <w:t>r</w:t>
+      </w:r>
+      <w:r>
+        <w:rPr>
+          <w:rFonts w:ascii="Consolas" w:hAnsi="Consolas" w:cs="Courier New"/>
+          <w:color w:val="666600"/>
+          <w:sz w:val="17"/>
+          <w:szCs w:val="17"/>
+        </w:rPr>
+        <w:t>,</w:t>
+      </w:r>
+      <w:r>
+        <w:rPr>
+          <w:rFonts w:ascii="Consolas" w:hAnsi="Consolas" w:cs="Courier New"/>
+          <w:color w:val="000000"/>
+          <w:sz w:val="17"/>
+          <w:szCs w:val="17"/>
+        </w:rPr>
+        <w:t>g</w:t>
+      </w:r>
+      <w:proofErr w:type="gramEnd"/>
+      <w:r>
+        <w:rPr>
+          <w:rFonts w:ascii="Consolas" w:hAnsi="Consolas" w:cs="Courier New"/>
+          <w:color w:val="666600"/>
+          <w:sz w:val="17"/>
+          <w:szCs w:val="17"/>
+        </w:rPr>
+        <w:t>,</w:t>
+      </w:r>
+      <w:r>
+        <w:rPr>
+          <w:rFonts w:ascii="Consolas" w:hAnsi="Consolas" w:cs="Courier New"/>
+          <w:color w:val="000000"/>
+          <w:sz w:val="17"/>
+          <w:szCs w:val="17"/>
+        </w:rPr>
+        <w:t>b</w:t>
+      </w:r>
+      <w:proofErr w:type="spellEnd"/>
+      <w:r>
+        <w:rPr>
+          <w:rFonts w:ascii="Consolas" w:hAnsi="Consolas" w:cs="Courier New"/>
+          <w:color w:val="000000"/>
+          <w:sz w:val="17"/>
+          <w:szCs w:val="17"/>
+        </w:rPr>
+        <w:t xml:space="preserve"> </w:t>
+      </w:r>
+      <w:r>
+        <w:rPr>
+          <w:rFonts w:ascii="Consolas" w:hAnsi="Consolas" w:cs="Courier New"/>
+          <w:color w:val="666600"/>
+          <w:sz w:val="17"/>
+          <w:szCs w:val="17"/>
+        </w:rPr>
+        <w:t>=</w:t>
+      </w:r>
+      <w:r>
+        <w:rPr>
+          <w:rFonts w:ascii="Consolas" w:hAnsi="Consolas" w:cs="Courier New"/>
+          <w:color w:val="000000"/>
+          <w:sz w:val="17"/>
+          <w:szCs w:val="17"/>
+        </w:rPr>
+        <w:t xml:space="preserve"> </w:t>
+      </w:r>
+      <w:proofErr w:type="spellStart"/>
+      <w:r>
+        <w:rPr>
+          <w:rFonts w:ascii="Consolas" w:hAnsi="Consolas" w:cs="Courier New"/>
+          <w:color w:val="000000"/>
+          <w:sz w:val="17"/>
+          <w:szCs w:val="17"/>
+        </w:rPr>
+        <w:t>image</w:t>
+      </w:r>
+      <w:r>
+        <w:rPr>
+          <w:rFonts w:ascii="Consolas" w:hAnsi="Consolas" w:cs="Courier New"/>
+          <w:color w:val="666600"/>
+          <w:sz w:val="17"/>
+          <w:szCs w:val="17"/>
+        </w:rPr>
+        <w:t>.</w:t>
+      </w:r>
+      <w:r>
+        <w:rPr>
+          <w:rFonts w:ascii="Consolas" w:hAnsi="Consolas" w:cs="Courier New"/>
+          <w:color w:val="000000"/>
+          <w:sz w:val="17"/>
+          <w:szCs w:val="17"/>
+        </w:rPr>
+        <w:t>split</w:t>
+      </w:r>
+      <w:proofErr w:type="spellEnd"/>
+      <w:r>
+        <w:rPr>
+          <w:rFonts w:ascii="Consolas" w:hAnsi="Consolas" w:cs="Courier New"/>
+          <w:color w:val="666600"/>
+          <w:sz w:val="17"/>
+          <w:szCs w:val="17"/>
+        </w:rPr>
+        <w:t>()</w:t>
+      </w:r>
+    </w:p>
+    <w:p>
+      <w:pPr>
+        <w:pStyle w:val="NormalWeb"/>
+        <w:pBdr>
+          <w:top w:val="single" w:sz="6" w:space="2" w:color="888888"/>
+          <w:left w:val="single" w:sz="6" w:space="2" w:color="888888"/>
+          <w:bottom w:val="single" w:sz="6" w:space="2" w:color="888888"/>
+          <w:right w:val="single" w:sz="6" w:space="2" w:color="888888"/>
+        </w:pBdr>
+        <w:tabs>
+          <w:tab w:val="left" w:pos="916"/>
+          <w:tab w:val="left" w:pos="1832"/>
+          <w:tab w:val="left" w:pos="2748"/>
+          <w:tab w:val="left" w:pos="3664"/>
+          <w:tab w:val="left" w:pos="4580"/>
+          <w:tab w:val="left" w:pos="5496"/>
+          <w:tab w:val="left" w:pos="6412"/>
+          <w:tab w:val="left" w:pos="7328"/>
+          <w:tab w:val="left" w:pos="8244"/>
+          <w:tab w:val="left" w:pos="9160"/>
+          <w:tab w:val="left" w:pos="10076"/>
+          <w:tab w:val="left" w:pos="10992"/>
+          <w:tab w:val="left" w:pos="11908"/>
+          <w:tab w:val="left" w:pos="12824"/>
+          <w:tab w:val="left" w:pos="13740"/>
+          <w:tab w:val="left" w:pos="14656"/>
+        </w:tabs>
+        <w:spacing w:before="0" w:beforeAutospacing="0" w:after="0" w:afterAutospacing="0"/>
+        <w:divId w:val="1045761582"/>
+        <w:rPr>
+          <w:rFonts w:ascii="Consolas" w:hAnsi="Consolas" w:cs="Courier New"/>
+          <w:sz w:val="17"/>
+          <w:szCs w:val="17"/>
+        </w:rPr>
+      </w:pPr>
+      <w:r>
+        <w:rPr>
+          <w:rFonts w:ascii="Consolas" w:hAnsi="Consolas" w:cs="Courier New"/>
+          <w:sz w:val="17"/>
+          <w:szCs w:val="17"/>
+        </w:rPr>
+        <w:t xml:space="preserve">16. </w:t>
+      </w:r>
+      <w:r>
+        <w:rPr>
+          <w:rFonts w:ascii="Consolas" w:hAnsi="Consolas" w:cs="Courier New"/>
+          <w:color w:val="000000"/>
+          <w:sz w:val="17"/>
+          <w:szCs w:val="17"/>
+        </w:rPr>
+        <w:t> </w:t>
+      </w:r>
+    </w:p>
+    <w:p/>
+    <w:p>
+      <w:r>
+        <w:t>Plotting the channels as greyscale images shows that the colour shows up as higher values (aka, if red values high, on greyscale, red areas are brighter)</w:t>
+      </w:r>
+    </w:p>
+    <w:p/>
+    <w:p>
+      <w:r>
+        <w:t xml:space="preserve">Images can be converted to </w:t>
+      </w:r>
+      <w:proofErr w:type="spellStart"/>
+      <w:r>
+        <w:t>numpy</w:t>
+      </w:r>
+      <w:proofErr w:type="spellEnd"/>
+      <w:r>
+        <w:t xml:space="preserve"> arrays using the </w:t>
+      </w:r>
+      <w:proofErr w:type="spellStart"/>
+      <w:r>
+        <w:t>numpy</w:t>
+      </w:r>
+      <w:proofErr w:type="spellEnd"/>
+      <w:r>
+        <w:t xml:space="preserve"> </w:t>
+      </w:r>
+      <w:proofErr w:type="gramStart"/>
+      <w:r>
+        <w:t>constructor</w:t>
+      </w:r>
+      <w:proofErr w:type="gramEnd"/>
+    </w:p>
+    <w:p>
+      <w:pPr>
+        <w:pStyle w:val="NormalWeb"/>
+        <w:pBdr>
+          <w:top w:val="single" w:sz="6" w:space="2" w:color="888888"/>
+          <w:left w:val="single" w:sz="6" w:space="2" w:color="888888"/>
+          <w:bottom w:val="single" w:sz="6" w:space="2" w:color="888888"/>
+          <w:right w:val="single" w:sz="6" w:space="2" w:color="888888"/>
+        </w:pBdr>
+        <w:tabs>
+          <w:tab w:val="left" w:pos="916"/>
+          <w:tab w:val="left" w:pos="1832"/>
+          <w:tab w:val="left" w:pos="2748"/>
+          <w:tab w:val="left" w:pos="3664"/>
+          <w:tab w:val="left" w:pos="4580"/>
+          <w:tab w:val="left" w:pos="5496"/>
+          <w:tab w:val="left" w:pos="6412"/>
+          <w:tab w:val="left" w:pos="7328"/>
+          <w:tab w:val="left" w:pos="8244"/>
+          <w:tab w:val="left" w:pos="9160"/>
+          <w:tab w:val="left" w:pos="10076"/>
+          <w:tab w:val="left" w:pos="10992"/>
+          <w:tab w:val="left" w:pos="11908"/>
+          <w:tab w:val="left" w:pos="12824"/>
+          <w:tab w:val="left" w:pos="13740"/>
+          <w:tab w:val="left" w:pos="14656"/>
+        </w:tabs>
+        <w:spacing w:before="0" w:beforeAutospacing="0" w:after="0" w:afterAutospacing="0"/>
+        <w:divId w:val="43330217"/>
+        <w:rPr>
+          <w:rFonts w:ascii="Consolas" w:hAnsi="Consolas" w:cs="Courier New"/>
+          <w:sz w:val="17"/>
+          <w:szCs w:val="17"/>
+        </w:rPr>
+      </w:pPr>
+      <w:r>
+        <w:rPr>
+          <w:rFonts w:ascii="Consolas" w:hAnsi="Consolas" w:cs="Courier New"/>
+          <w:sz w:val="17"/>
+          <w:szCs w:val="17"/>
+        </w:rPr>
+        <w:t xml:space="preserve">1. </w:t>
+      </w:r>
+      <w:r>
+        <w:rPr>
+          <w:rFonts w:ascii="Consolas" w:hAnsi="Consolas" w:cs="Courier New"/>
+          <w:color w:val="660066"/>
+          <w:sz w:val="17"/>
+          <w:szCs w:val="17"/>
+        </w:rPr>
+        <w:t>array</w:t>
+      </w:r>
+      <w:r>
+        <w:rPr>
+          <w:rFonts w:ascii="Consolas" w:hAnsi="Consolas" w:cs="Courier New"/>
+          <w:color w:val="000000"/>
+          <w:sz w:val="17"/>
+          <w:szCs w:val="17"/>
+        </w:rPr>
+        <w:t xml:space="preserve"> </w:t>
+      </w:r>
+      <w:r>
+        <w:rPr>
+          <w:rFonts w:ascii="Consolas" w:hAnsi="Consolas" w:cs="Courier New"/>
+          <w:color w:val="666600"/>
+          <w:sz w:val="17"/>
+          <w:szCs w:val="17"/>
+        </w:rPr>
+        <w:t>=</w:t>
+      </w:r>
+      <w:r>
+        <w:rPr>
+          <w:rFonts w:ascii="Consolas" w:hAnsi="Consolas" w:cs="Courier New"/>
+          <w:color w:val="000000"/>
+          <w:sz w:val="17"/>
+          <w:szCs w:val="17"/>
+        </w:rPr>
+        <w:t xml:space="preserve"> </w:t>
+      </w:r>
+      <w:proofErr w:type="spellStart"/>
+      <w:proofErr w:type="gramStart"/>
+      <w:r>
+        <w:rPr>
+          <w:rFonts w:ascii="Consolas" w:hAnsi="Consolas" w:cs="Courier New"/>
+          <w:color w:val="000000"/>
+          <w:sz w:val="17"/>
+          <w:szCs w:val="17"/>
+        </w:rPr>
+        <w:t>np</w:t>
+      </w:r>
+      <w:r>
+        <w:rPr>
+          <w:rFonts w:ascii="Consolas" w:hAnsi="Consolas" w:cs="Courier New"/>
+          <w:color w:val="666600"/>
+          <w:sz w:val="17"/>
+          <w:szCs w:val="17"/>
+        </w:rPr>
+        <w:t>.</w:t>
+      </w:r>
+      <w:r>
+        <w:rPr>
+          <w:rFonts w:ascii="Consolas" w:hAnsi="Consolas" w:cs="Courier New"/>
+          <w:color w:val="000000"/>
+          <w:sz w:val="17"/>
+          <w:szCs w:val="17"/>
+        </w:rPr>
+        <w:t>array</w:t>
+      </w:r>
+      <w:proofErr w:type="spellEnd"/>
+      <w:proofErr w:type="gramEnd"/>
+      <w:r>
+        <w:rPr>
+          <w:rFonts w:ascii="Consolas" w:hAnsi="Consolas" w:cs="Courier New"/>
+          <w:color w:val="666600"/>
+          <w:sz w:val="17"/>
+          <w:szCs w:val="17"/>
+        </w:rPr>
+        <w:t>(</w:t>
+      </w:r>
+      <w:r>
+        <w:rPr>
+          <w:rFonts w:ascii="Consolas" w:hAnsi="Consolas" w:cs="Courier New"/>
+          <w:color w:val="000000"/>
+          <w:sz w:val="17"/>
+          <w:szCs w:val="17"/>
+        </w:rPr>
+        <w:t>image</w:t>
+      </w:r>
+      <w:r>
+        <w:rPr>
+          <w:rFonts w:ascii="Consolas" w:hAnsi="Consolas" w:cs="Courier New"/>
+          <w:color w:val="666600"/>
+          <w:sz w:val="17"/>
+          <w:szCs w:val="17"/>
+        </w:rPr>
+        <w:t>)</w:t>
+      </w:r>
+      <w:r>
+        <w:rPr>
+          <w:rFonts w:ascii="Consolas" w:hAnsi="Consolas" w:cs="Courier New"/>
+          <w:color w:val="000000"/>
+          <w:sz w:val="17"/>
+          <w:szCs w:val="17"/>
+        </w:rPr>
+        <w:t> </w:t>
+      </w:r>
+    </w:p>
+    <w:p/>
+    <w:p>
+      <w:r>
+        <w:t>OpenCV also creates these arrays.</w:t>
+      </w:r>
+    </w:p>
+    <w:p>
+      <w:r>
+        <w:t xml:space="preserve">It has more functionality than PIL and is used for computer </w:t>
+      </w:r>
+      <w:proofErr w:type="gramStart"/>
+      <w:r>
+        <w:t>vision</w:t>
+      </w:r>
+      <w:proofErr w:type="gramEnd"/>
+    </w:p>
+    <w:p>
+      <w:pPr>
+        <w:pStyle w:val="NormalWeb"/>
+        <w:pBdr>
+          <w:top w:val="single" w:sz="6" w:space="2" w:color="888888"/>
+          <w:left w:val="single" w:sz="6" w:space="2" w:color="888888"/>
+          <w:bottom w:val="single" w:sz="6" w:space="2" w:color="888888"/>
+          <w:right w:val="single" w:sz="6" w:space="2" w:color="888888"/>
+        </w:pBdr>
+        <w:tabs>
+          <w:tab w:val="left" w:pos="916"/>
+          <w:tab w:val="left" w:pos="1832"/>
+          <w:tab w:val="left" w:pos="2748"/>
+          <w:tab w:val="left" w:pos="3664"/>
+          <w:tab w:val="left" w:pos="4580"/>
+          <w:tab w:val="left" w:pos="5496"/>
+          <w:tab w:val="left" w:pos="6412"/>
+          <w:tab w:val="left" w:pos="7328"/>
+          <w:tab w:val="left" w:pos="8244"/>
+          <w:tab w:val="left" w:pos="9160"/>
+          <w:tab w:val="left" w:pos="10076"/>
+          <w:tab w:val="left" w:pos="10992"/>
+          <w:tab w:val="left" w:pos="11908"/>
+          <w:tab w:val="left" w:pos="12824"/>
+          <w:tab w:val="left" w:pos="13740"/>
+          <w:tab w:val="left" w:pos="14656"/>
+        </w:tabs>
+        <w:spacing w:before="0" w:beforeAutospacing="0" w:after="0" w:afterAutospacing="0"/>
+        <w:divId w:val="844975903"/>
+        <w:rPr>
+          <w:rFonts w:ascii="Consolas" w:hAnsi="Consolas" w:cs="Courier New"/>
+          <w:sz w:val="17"/>
+          <w:szCs w:val="17"/>
+        </w:rPr>
+      </w:pPr>
+      <w:r>
+        <w:rPr>
+          <w:rFonts w:ascii="Consolas" w:hAnsi="Consolas" w:cs="Courier New"/>
+          <w:sz w:val="17"/>
+          <w:szCs w:val="17"/>
+        </w:rPr>
+        <w:t xml:space="preserve"> 1. </w:t>
+      </w:r>
+      <w:r>
+        <w:rPr>
+          <w:rFonts w:ascii="Consolas" w:hAnsi="Consolas" w:cs="Courier New"/>
+          <w:color w:val="880000"/>
+          <w:sz w:val="17"/>
+          <w:szCs w:val="17"/>
+        </w:rPr>
+        <w:t xml:space="preserve"># to import and read </w:t>
+      </w:r>
+      <w:proofErr w:type="spellStart"/>
+      <w:r>
+        <w:rPr>
+          <w:rFonts w:ascii="Consolas" w:hAnsi="Consolas" w:cs="Courier New"/>
+          <w:color w:val="880000"/>
+          <w:sz w:val="17"/>
+          <w:szCs w:val="17"/>
+        </w:rPr>
+        <w:t>img</w:t>
+      </w:r>
+      <w:proofErr w:type="spellEnd"/>
+    </w:p>
+    <w:p>
+      <w:pPr>
+        <w:pStyle w:val="NormalWeb"/>
+        <w:pBdr>
+          <w:top w:val="single" w:sz="6" w:space="2" w:color="888888"/>
+          <w:left w:val="single" w:sz="6" w:space="2" w:color="888888"/>
+          <w:bottom w:val="single" w:sz="6" w:space="2" w:color="888888"/>
+          <w:right w:val="single" w:sz="6" w:space="2" w:color="888888"/>
+        </w:pBdr>
+        <w:tabs>
+          <w:tab w:val="left" w:pos="916"/>
+          <w:tab w:val="left" w:pos="1832"/>
+          <w:tab w:val="left" w:pos="2748"/>
+          <w:tab w:val="left" w:pos="3664"/>
+          <w:tab w:val="left" w:pos="4580"/>
+          <w:tab w:val="left" w:pos="5496"/>
+          <w:tab w:val="left" w:pos="6412"/>
+          <w:tab w:val="left" w:pos="7328"/>
+          <w:tab w:val="left" w:pos="8244"/>
+          <w:tab w:val="left" w:pos="9160"/>
+          <w:tab w:val="left" w:pos="10076"/>
+          <w:tab w:val="left" w:pos="10992"/>
+          <w:tab w:val="left" w:pos="11908"/>
+          <w:tab w:val="left" w:pos="12824"/>
+          <w:tab w:val="left" w:pos="13740"/>
+          <w:tab w:val="left" w:pos="14656"/>
+        </w:tabs>
+        <w:spacing w:before="0" w:beforeAutospacing="0" w:after="0" w:afterAutospacing="0"/>
+        <w:divId w:val="844975903"/>
+        <w:rPr>
+          <w:rFonts w:ascii="Consolas" w:hAnsi="Consolas" w:cs="Courier New"/>
+          <w:sz w:val="17"/>
+          <w:szCs w:val="17"/>
+        </w:rPr>
+      </w:pPr>
+      <w:r>
+        <w:rPr>
+          <w:rFonts w:ascii="Consolas" w:hAnsi="Consolas" w:cs="Courier New"/>
+          <w:sz w:val="17"/>
+          <w:szCs w:val="17"/>
+        </w:rPr>
+        <w:t xml:space="preserve"> 2. </w:t>
+      </w:r>
+      <w:r>
+        <w:rPr>
+          <w:rFonts w:ascii="Consolas" w:hAnsi="Consolas" w:cs="Courier New"/>
+          <w:color w:val="660066"/>
+          <w:sz w:val="17"/>
+          <w:szCs w:val="17"/>
+        </w:rPr>
+        <w:t>import</w:t>
+      </w:r>
+      <w:r>
+        <w:rPr>
+          <w:rFonts w:ascii="Consolas" w:hAnsi="Consolas" w:cs="Courier New"/>
+          <w:color w:val="000000"/>
+          <w:sz w:val="17"/>
+          <w:szCs w:val="17"/>
+        </w:rPr>
+        <w:t xml:space="preserve"> cv2</w:t>
+      </w:r>
+    </w:p>
+    <w:p>
+      <w:pPr>
+        <w:pStyle w:val="NormalWeb"/>
+        <w:pBdr>
+          <w:top w:val="single" w:sz="6" w:space="2" w:color="888888"/>
+          <w:left w:val="single" w:sz="6" w:space="2" w:color="888888"/>
+          <w:bottom w:val="single" w:sz="6" w:space="2" w:color="888888"/>
+          <w:right w:val="single" w:sz="6" w:space="2" w:color="888888"/>
+        </w:pBdr>
+        <w:tabs>
+          <w:tab w:val="left" w:pos="916"/>
+          <w:tab w:val="left" w:pos="1832"/>
+          <w:tab w:val="left" w:pos="2748"/>
+          <w:tab w:val="left" w:pos="3664"/>
+          <w:tab w:val="left" w:pos="4580"/>
+          <w:tab w:val="left" w:pos="5496"/>
+          <w:tab w:val="left" w:pos="6412"/>
+          <w:tab w:val="left" w:pos="7328"/>
+          <w:tab w:val="left" w:pos="8244"/>
+          <w:tab w:val="left" w:pos="9160"/>
+          <w:tab w:val="left" w:pos="10076"/>
+          <w:tab w:val="left" w:pos="10992"/>
+          <w:tab w:val="left" w:pos="11908"/>
+          <w:tab w:val="left" w:pos="12824"/>
+          <w:tab w:val="left" w:pos="13740"/>
+          <w:tab w:val="left" w:pos="14656"/>
+        </w:tabs>
+        <w:spacing w:before="0" w:beforeAutospacing="0" w:after="0" w:afterAutospacing="0"/>
+        <w:divId w:val="844975903"/>
+        <w:rPr>
+          <w:rFonts w:ascii="Consolas" w:hAnsi="Consolas" w:cs="Courier New"/>
+          <w:sz w:val="17"/>
+          <w:szCs w:val="17"/>
+        </w:rPr>
+      </w:pPr>
+      <w:r>
+        <w:rPr>
+          <w:rFonts w:ascii="Consolas" w:hAnsi="Consolas" w:cs="Courier New"/>
+          <w:sz w:val="17"/>
+          <w:szCs w:val="17"/>
+        </w:rPr>
+        <w:t xml:space="preserve"> 3. </w:t>
+      </w:r>
+      <w:r>
+        <w:rPr>
+          <w:rFonts w:ascii="Consolas" w:hAnsi="Consolas" w:cs="Courier New"/>
+          <w:color w:val="660066"/>
+          <w:sz w:val="17"/>
+          <w:szCs w:val="17"/>
+        </w:rPr>
+        <w:t>image</w:t>
+      </w:r>
+      <w:r>
+        <w:rPr>
+          <w:rFonts w:ascii="Consolas" w:hAnsi="Consolas" w:cs="Courier New"/>
+          <w:color w:val="000000"/>
+          <w:sz w:val="17"/>
+          <w:szCs w:val="17"/>
+        </w:rPr>
+        <w:t xml:space="preserve"> </w:t>
+      </w:r>
+      <w:r>
+        <w:rPr>
+          <w:rFonts w:ascii="Consolas" w:hAnsi="Consolas" w:cs="Courier New"/>
+          <w:color w:val="666600"/>
+          <w:sz w:val="17"/>
+          <w:szCs w:val="17"/>
+        </w:rPr>
+        <w:t>=</w:t>
+      </w:r>
+      <w:r>
+        <w:rPr>
+          <w:rFonts w:ascii="Consolas" w:hAnsi="Consolas" w:cs="Courier New"/>
+          <w:color w:val="000000"/>
+          <w:sz w:val="17"/>
+          <w:szCs w:val="17"/>
+        </w:rPr>
+        <w:t xml:space="preserve"> cv2</w:t>
+      </w:r>
+      <w:r>
+        <w:rPr>
+          <w:rFonts w:ascii="Consolas" w:hAnsi="Consolas" w:cs="Courier New"/>
+          <w:color w:val="666600"/>
+          <w:sz w:val="17"/>
+          <w:szCs w:val="17"/>
+        </w:rPr>
+        <w:t>.</w:t>
+      </w:r>
+      <w:r>
+        <w:rPr>
+          <w:rFonts w:ascii="Consolas" w:hAnsi="Consolas" w:cs="Courier New"/>
+          <w:color w:val="000000"/>
+          <w:sz w:val="17"/>
+          <w:szCs w:val="17"/>
+        </w:rPr>
+        <w:t>imread</w:t>
+      </w:r>
+      <w:r>
+        <w:rPr>
+          <w:rFonts w:ascii="Consolas" w:hAnsi="Consolas" w:cs="Courier New"/>
+          <w:color w:val="666600"/>
+          <w:sz w:val="17"/>
+          <w:szCs w:val="17"/>
+        </w:rPr>
+        <w:t>(</w:t>
+      </w:r>
+      <w:proofErr w:type="spellStart"/>
+      <w:r>
+        <w:rPr>
+          <w:rFonts w:ascii="Consolas" w:hAnsi="Consolas" w:cs="Courier New"/>
+          <w:color w:val="000000"/>
+          <w:sz w:val="17"/>
+          <w:szCs w:val="17"/>
+        </w:rPr>
+        <w:t>my_img</w:t>
+      </w:r>
+      <w:proofErr w:type="spellEnd"/>
+      <w:r>
+        <w:rPr>
+          <w:rFonts w:ascii="Consolas" w:hAnsi="Consolas" w:cs="Courier New"/>
+          <w:color w:val="666600"/>
+          <w:sz w:val="17"/>
+          <w:szCs w:val="17"/>
+        </w:rPr>
+        <w:t>)</w:t>
+      </w:r>
+    </w:p>
+    <w:p>
+      <w:pPr>
+        <w:pStyle w:val="NormalWeb"/>
+        <w:pBdr>
+          <w:top w:val="single" w:sz="6" w:space="2" w:color="888888"/>
+          <w:left w:val="single" w:sz="6" w:space="2" w:color="888888"/>
+          <w:bottom w:val="single" w:sz="6" w:space="2" w:color="888888"/>
+          <w:right w:val="single" w:sz="6" w:space="2" w:color="888888"/>
+        </w:pBdr>
+        <w:tabs>
+          <w:tab w:val="left" w:pos="916"/>
+          <w:tab w:val="left" w:pos="1832"/>
+          <w:tab w:val="left" w:pos="2748"/>
+          <w:tab w:val="left" w:pos="3664"/>
+          <w:tab w:val="left" w:pos="4580"/>
+          <w:tab w:val="left" w:pos="5496"/>
+          <w:tab w:val="left" w:pos="6412"/>
+          <w:tab w:val="left" w:pos="7328"/>
+          <w:tab w:val="left" w:pos="8244"/>
+          <w:tab w:val="left" w:pos="9160"/>
+          <w:tab w:val="left" w:pos="10076"/>
+          <w:tab w:val="left" w:pos="10992"/>
+          <w:tab w:val="left" w:pos="11908"/>
+          <w:tab w:val="left" w:pos="12824"/>
+          <w:tab w:val="left" w:pos="13740"/>
+          <w:tab w:val="left" w:pos="14656"/>
+        </w:tabs>
+        <w:spacing w:before="0" w:beforeAutospacing="0" w:after="0" w:afterAutospacing="0"/>
+        <w:divId w:val="844975903"/>
+        <w:rPr>
+          <w:rFonts w:ascii="Consolas" w:hAnsi="Consolas" w:cs="Courier New"/>
+          <w:sz w:val="17"/>
+          <w:szCs w:val="17"/>
+        </w:rPr>
+      </w:pPr>
+      <w:r>
+        <w:rPr>
+          <w:rFonts w:ascii="Consolas" w:hAnsi="Consolas" w:cs="Courier New"/>
+          <w:sz w:val="17"/>
+          <w:szCs w:val="17"/>
+        </w:rPr>
+        <w:t xml:space="preserve"> 4. </w:t>
+      </w:r>
+      <w:r>
+        <w:rPr>
+          <w:rFonts w:ascii="Consolas" w:hAnsi="Consolas" w:cs="Courier New"/>
+          <w:color w:val="880000"/>
+          <w:sz w:val="17"/>
+          <w:szCs w:val="17"/>
+        </w:rPr>
+        <w:t xml:space="preserve"># this converts the image straight into </w:t>
+      </w:r>
+      <w:proofErr w:type="spellStart"/>
+      <w:r>
+        <w:rPr>
+          <w:rFonts w:ascii="Consolas" w:hAnsi="Consolas" w:cs="Courier New"/>
+          <w:color w:val="880000"/>
+          <w:sz w:val="17"/>
+          <w:szCs w:val="17"/>
+        </w:rPr>
+        <w:t>numpy</w:t>
+      </w:r>
+      <w:proofErr w:type="spellEnd"/>
+    </w:p>
+    <w:p>
+      <w:pPr>
+        <w:pStyle w:val="NormalWeb"/>
+        <w:pBdr>
+          <w:top w:val="single" w:sz="6" w:space="2" w:color="888888"/>
+          <w:left w:val="single" w:sz="6" w:space="2" w:color="888888"/>
+          <w:bottom w:val="single" w:sz="6" w:space="2" w:color="888888"/>
+          <w:right w:val="single" w:sz="6" w:space="2" w:color="888888"/>
+        </w:pBdr>
+        <w:tabs>
+          <w:tab w:val="left" w:pos="916"/>
+          <w:tab w:val="left" w:pos="1832"/>
+          <w:tab w:val="left" w:pos="2748"/>
+          <w:tab w:val="left" w:pos="3664"/>
+          <w:tab w:val="left" w:pos="4580"/>
+          <w:tab w:val="left" w:pos="5496"/>
+          <w:tab w:val="left" w:pos="6412"/>
+          <w:tab w:val="left" w:pos="7328"/>
+          <w:tab w:val="left" w:pos="8244"/>
+          <w:tab w:val="left" w:pos="9160"/>
+          <w:tab w:val="left" w:pos="10076"/>
+          <w:tab w:val="left" w:pos="10992"/>
+          <w:tab w:val="left" w:pos="11908"/>
+          <w:tab w:val="left" w:pos="12824"/>
+          <w:tab w:val="left" w:pos="13740"/>
+          <w:tab w:val="left" w:pos="14656"/>
+        </w:tabs>
+        <w:spacing w:before="0" w:beforeAutospacing="0" w:after="0" w:afterAutospacing="0"/>
+        <w:divId w:val="844975903"/>
+        <w:rPr>
+          <w:rFonts w:ascii="Consolas" w:hAnsi="Consolas" w:cs="Courier New"/>
+          <w:sz w:val="17"/>
+          <w:szCs w:val="17"/>
+        </w:rPr>
+      </w:pPr>
+      <w:r>
+        <w:rPr>
+          <w:rFonts w:ascii="Consolas" w:hAnsi="Consolas" w:cs="Courier New"/>
+          <w:sz w:val="17"/>
+          <w:szCs w:val="17"/>
+        </w:rPr>
+        <w:t xml:space="preserve"> 5. </w:t>
+      </w:r>
+      <w:r>
+        <w:rPr>
+          <w:rFonts w:ascii="Consolas" w:hAnsi="Consolas" w:cs="Courier New"/>
+          <w:color w:val="660066"/>
+          <w:sz w:val="17"/>
+          <w:szCs w:val="17"/>
+        </w:rPr>
+        <w:t>type</w:t>
+      </w:r>
+      <w:r>
+        <w:rPr>
+          <w:rFonts w:ascii="Consolas" w:hAnsi="Consolas" w:cs="Courier New"/>
+          <w:color w:val="666600"/>
+          <w:sz w:val="17"/>
+          <w:szCs w:val="17"/>
+        </w:rPr>
+        <w:t>(</w:t>
+      </w:r>
+      <w:r>
+        <w:rPr>
+          <w:rFonts w:ascii="Consolas" w:hAnsi="Consolas" w:cs="Courier New"/>
+          <w:color w:val="000000"/>
+          <w:sz w:val="17"/>
+          <w:szCs w:val="17"/>
+        </w:rPr>
+        <w:t>image</w:t>
+      </w:r>
+      <w:r>
+        <w:rPr>
+          <w:rFonts w:ascii="Consolas" w:hAnsi="Consolas" w:cs="Courier New"/>
+          <w:color w:val="666600"/>
+          <w:sz w:val="17"/>
+          <w:szCs w:val="17"/>
+        </w:rPr>
+        <w:t>):</w:t>
+      </w:r>
+      <w:r>
+        <w:rPr>
+          <w:rFonts w:ascii="Consolas" w:hAnsi="Consolas" w:cs="Courier New"/>
+          <w:color w:val="000000"/>
+          <w:sz w:val="17"/>
+          <w:szCs w:val="17"/>
+        </w:rPr>
+        <w:t xml:space="preserve"> </w:t>
+      </w:r>
+      <w:r>
+        <w:rPr>
+          <w:rFonts w:ascii="Consolas" w:hAnsi="Consolas" w:cs="Courier New"/>
+          <w:color w:val="666600"/>
+          <w:sz w:val="17"/>
+          <w:szCs w:val="17"/>
+        </w:rPr>
+        <w:t>-&gt;</w:t>
+      </w:r>
+      <w:r>
+        <w:rPr>
+          <w:rFonts w:ascii="Consolas" w:hAnsi="Consolas" w:cs="Courier New"/>
+          <w:color w:val="000000"/>
+          <w:sz w:val="17"/>
+          <w:szCs w:val="17"/>
+        </w:rPr>
+        <w:t xml:space="preserve"> </w:t>
+      </w:r>
+      <w:proofErr w:type="spellStart"/>
+      <w:proofErr w:type="gramStart"/>
+      <w:r>
+        <w:rPr>
+          <w:rFonts w:ascii="Consolas" w:hAnsi="Consolas" w:cs="Courier New"/>
+          <w:color w:val="000000"/>
+          <w:sz w:val="17"/>
+          <w:szCs w:val="17"/>
+        </w:rPr>
+        <w:t>numppy</w:t>
+      </w:r>
+      <w:r>
+        <w:rPr>
+          <w:rFonts w:ascii="Consolas" w:hAnsi="Consolas" w:cs="Courier New"/>
+          <w:color w:val="666600"/>
+          <w:sz w:val="17"/>
+          <w:szCs w:val="17"/>
+        </w:rPr>
+        <w:t>.</w:t>
+      </w:r>
+      <w:r>
+        <w:rPr>
+          <w:rFonts w:ascii="Consolas" w:hAnsi="Consolas" w:cs="Courier New"/>
+          <w:color w:val="000000"/>
+          <w:sz w:val="17"/>
+          <w:szCs w:val="17"/>
+        </w:rPr>
+        <w:t>ndarray</w:t>
+      </w:r>
+      <w:proofErr w:type="spellEnd"/>
+      <w:proofErr w:type="gramEnd"/>
+    </w:p>
+    <w:p>
+      <w:pPr>
+        <w:pStyle w:val="NormalWeb"/>
+        <w:pBdr>
+          <w:top w:val="single" w:sz="6" w:space="2" w:color="888888"/>
+          <w:left w:val="single" w:sz="6" w:space="2" w:color="888888"/>
+          <w:bottom w:val="single" w:sz="6" w:space="2" w:color="888888"/>
+          <w:right w:val="single" w:sz="6" w:space="2" w:color="888888"/>
+        </w:pBdr>
+        <w:tabs>
+          <w:tab w:val="left" w:pos="916"/>
+          <w:tab w:val="left" w:pos="1832"/>
+          <w:tab w:val="left" w:pos="2748"/>
+          <w:tab w:val="left" w:pos="3664"/>
+          <w:tab w:val="left" w:pos="4580"/>
+          <w:tab w:val="left" w:pos="5496"/>
+          <w:tab w:val="left" w:pos="6412"/>
+          <w:tab w:val="left" w:pos="7328"/>
+          <w:tab w:val="left" w:pos="8244"/>
+          <w:tab w:val="left" w:pos="9160"/>
+          <w:tab w:val="left" w:pos="10076"/>
+          <w:tab w:val="left" w:pos="10992"/>
+          <w:tab w:val="left" w:pos="11908"/>
+          <w:tab w:val="left" w:pos="12824"/>
+          <w:tab w:val="left" w:pos="13740"/>
+          <w:tab w:val="left" w:pos="14656"/>
+        </w:tabs>
+        <w:spacing w:before="0" w:beforeAutospacing="0" w:after="0" w:afterAutospacing="0"/>
+        <w:divId w:val="844975903"/>
+        <w:rPr>
+          <w:rFonts w:ascii="Consolas" w:hAnsi="Consolas" w:cs="Courier New"/>
+          <w:sz w:val="17"/>
+          <w:szCs w:val="17"/>
+        </w:rPr>
+      </w:pPr>
+      <w:r>
+        <w:rPr>
+          <w:rFonts w:ascii="Consolas" w:hAnsi="Consolas" w:cs="Courier New"/>
+          <w:sz w:val="17"/>
+          <w:szCs w:val="17"/>
+        </w:rPr>
+        <w:t xml:space="preserve"> 6. </w:t>
+      </w:r>
+      <w:r>
+        <w:rPr>
+          <w:rFonts w:ascii="Consolas" w:hAnsi="Consolas" w:cs="Courier New"/>
+          <w:color w:val="880000"/>
+          <w:sz w:val="17"/>
+          <w:szCs w:val="17"/>
+        </w:rPr>
+        <w:t># shape of the image</w:t>
+      </w:r>
+    </w:p>
+    <w:p>
+      <w:pPr>
+        <w:pStyle w:val="NormalWeb"/>
+        <w:pBdr>
+          <w:top w:val="single" w:sz="6" w:space="2" w:color="888888"/>
+          <w:left w:val="single" w:sz="6" w:space="2" w:color="888888"/>
+          <w:bottom w:val="single" w:sz="6" w:space="2" w:color="888888"/>
+          <w:right w:val="single" w:sz="6" w:space="2" w:color="888888"/>
+        </w:pBdr>
+        <w:tabs>
+          <w:tab w:val="left" w:pos="916"/>
+          <w:tab w:val="left" w:pos="1832"/>
+          <w:tab w:val="left" w:pos="2748"/>
+          <w:tab w:val="left" w:pos="3664"/>
+          <w:tab w:val="left" w:pos="4580"/>
+          <w:tab w:val="left" w:pos="5496"/>
+          <w:tab w:val="left" w:pos="6412"/>
+          <w:tab w:val="left" w:pos="7328"/>
+          <w:tab w:val="left" w:pos="8244"/>
+          <w:tab w:val="left" w:pos="9160"/>
+          <w:tab w:val="left" w:pos="10076"/>
+          <w:tab w:val="left" w:pos="10992"/>
+          <w:tab w:val="left" w:pos="11908"/>
+          <w:tab w:val="left" w:pos="12824"/>
+          <w:tab w:val="left" w:pos="13740"/>
+          <w:tab w:val="left" w:pos="14656"/>
+        </w:tabs>
+        <w:spacing w:before="0" w:beforeAutospacing="0" w:after="0" w:afterAutospacing="0"/>
+        <w:divId w:val="844975903"/>
+        <w:rPr>
+          <w:rFonts w:ascii="Consolas" w:hAnsi="Consolas" w:cs="Courier New"/>
+          <w:sz w:val="17"/>
+          <w:szCs w:val="17"/>
+        </w:rPr>
+      </w:pPr>
+      <w:r>
+        <w:rPr>
+          <w:rFonts w:ascii="Consolas" w:hAnsi="Consolas" w:cs="Courier New"/>
+          <w:sz w:val="17"/>
+          <w:szCs w:val="17"/>
+        </w:rPr>
+        <w:t xml:space="preserve"> 7. </w:t>
+      </w:r>
+      <w:proofErr w:type="spellStart"/>
+      <w:proofErr w:type="gramStart"/>
+      <w:r>
+        <w:rPr>
+          <w:rFonts w:ascii="Consolas" w:hAnsi="Consolas" w:cs="Courier New"/>
+          <w:color w:val="660066"/>
+          <w:sz w:val="17"/>
+          <w:szCs w:val="17"/>
+        </w:rPr>
+        <w:t>image</w:t>
+      </w:r>
+      <w:r>
+        <w:rPr>
+          <w:rFonts w:ascii="Consolas" w:hAnsi="Consolas" w:cs="Courier New"/>
+          <w:color w:val="666600"/>
+          <w:sz w:val="17"/>
+          <w:szCs w:val="17"/>
+        </w:rPr>
+        <w:t>.</w:t>
+      </w:r>
+      <w:r>
+        <w:rPr>
+          <w:rFonts w:ascii="Consolas" w:hAnsi="Consolas" w:cs="Courier New"/>
+          <w:color w:val="000000"/>
+          <w:sz w:val="17"/>
+          <w:szCs w:val="17"/>
+        </w:rPr>
+        <w:t>shape</w:t>
+      </w:r>
+      <w:proofErr w:type="spellEnd"/>
+      <w:proofErr w:type="gramEnd"/>
+      <w:r>
+        <w:rPr>
+          <w:rFonts w:ascii="Consolas" w:hAnsi="Consolas" w:cs="Courier New"/>
+          <w:color w:val="666600"/>
+          <w:sz w:val="17"/>
+          <w:szCs w:val="17"/>
+        </w:rPr>
+        <w:t>:</w:t>
+      </w:r>
+      <w:r>
+        <w:rPr>
+          <w:rFonts w:ascii="Consolas" w:hAnsi="Consolas" w:cs="Courier New"/>
+          <w:color w:val="000000"/>
+          <w:sz w:val="17"/>
+          <w:szCs w:val="17"/>
+        </w:rPr>
+        <w:t xml:space="preserve"> </w:t>
+      </w:r>
+      <w:r>
+        <w:rPr>
+          <w:rFonts w:ascii="Consolas" w:hAnsi="Consolas" w:cs="Courier New"/>
+          <w:color w:val="666600"/>
+          <w:sz w:val="17"/>
+          <w:szCs w:val="17"/>
+        </w:rPr>
+        <w:t>-&gt;</w:t>
+      </w:r>
+      <w:r>
+        <w:rPr>
+          <w:rFonts w:ascii="Consolas" w:hAnsi="Consolas" w:cs="Courier New"/>
+          <w:color w:val="000000"/>
+          <w:sz w:val="17"/>
+          <w:szCs w:val="17"/>
+        </w:rPr>
+        <w:t xml:space="preserve"> </w:t>
+      </w:r>
+      <w:r>
+        <w:rPr>
+          <w:rFonts w:ascii="Consolas" w:hAnsi="Consolas" w:cs="Courier New"/>
+          <w:color w:val="666600"/>
+          <w:sz w:val="17"/>
+          <w:szCs w:val="17"/>
+        </w:rPr>
+        <w:t>(</w:t>
+      </w:r>
+      <w:r>
+        <w:rPr>
+          <w:rFonts w:ascii="Consolas" w:hAnsi="Consolas" w:cs="Courier New"/>
+          <w:color w:val="006666"/>
+          <w:sz w:val="17"/>
+          <w:szCs w:val="17"/>
+        </w:rPr>
+        <w:t>512</w:t>
+      </w:r>
+      <w:r>
+        <w:rPr>
+          <w:rFonts w:ascii="Consolas" w:hAnsi="Consolas" w:cs="Courier New"/>
+          <w:color w:val="666600"/>
+          <w:sz w:val="17"/>
+          <w:szCs w:val="17"/>
+        </w:rPr>
+        <w:t>,</w:t>
+      </w:r>
+      <w:r>
+        <w:rPr>
+          <w:rFonts w:ascii="Consolas" w:hAnsi="Consolas" w:cs="Courier New"/>
+          <w:color w:val="006666"/>
+          <w:sz w:val="17"/>
+          <w:szCs w:val="17"/>
+        </w:rPr>
+        <w:t>512</w:t>
+      </w:r>
+      <w:r>
+        <w:rPr>
+          <w:rFonts w:ascii="Consolas" w:hAnsi="Consolas" w:cs="Courier New"/>
+          <w:color w:val="666600"/>
+          <w:sz w:val="17"/>
+          <w:szCs w:val="17"/>
+        </w:rPr>
+        <w:t>,</w:t>
+      </w:r>
+      <w:r>
+        <w:rPr>
+          <w:rFonts w:ascii="Consolas" w:hAnsi="Consolas" w:cs="Courier New"/>
+          <w:color w:val="006666"/>
+          <w:sz w:val="17"/>
+          <w:szCs w:val="17"/>
+        </w:rPr>
+        <w:t>3</w:t>
+      </w:r>
+      <w:r>
+        <w:rPr>
+          <w:rFonts w:ascii="Consolas" w:hAnsi="Consolas" w:cs="Courier New"/>
+          <w:color w:val="666600"/>
+          <w:sz w:val="17"/>
+          <w:szCs w:val="17"/>
+        </w:rPr>
+        <w:t>)</w:t>
+      </w:r>
+    </w:p>
+    <w:p>
+      <w:pPr>
+        <w:pStyle w:val="NormalWeb"/>
+        <w:pBdr>
+          <w:top w:val="single" w:sz="6" w:space="2" w:color="888888"/>
+          <w:left w:val="single" w:sz="6" w:space="2" w:color="888888"/>
+          <w:bottom w:val="single" w:sz="6" w:space="2" w:color="888888"/>
+          <w:right w:val="single" w:sz="6" w:space="2" w:color="888888"/>
+        </w:pBdr>
+        <w:tabs>
+          <w:tab w:val="left" w:pos="916"/>
+          <w:tab w:val="left" w:pos="1832"/>
+          <w:tab w:val="left" w:pos="2748"/>
+          <w:tab w:val="left" w:pos="3664"/>
+          <w:tab w:val="left" w:pos="4580"/>
+          <w:tab w:val="left" w:pos="5496"/>
+          <w:tab w:val="left" w:pos="6412"/>
+          <w:tab w:val="left" w:pos="7328"/>
+          <w:tab w:val="left" w:pos="8244"/>
+          <w:tab w:val="left" w:pos="9160"/>
+          <w:tab w:val="left" w:pos="10076"/>
+          <w:tab w:val="left" w:pos="10992"/>
+          <w:tab w:val="left" w:pos="11908"/>
+          <w:tab w:val="left" w:pos="12824"/>
+          <w:tab w:val="left" w:pos="13740"/>
+          <w:tab w:val="left" w:pos="14656"/>
+        </w:tabs>
+        <w:spacing w:before="0" w:beforeAutospacing="0" w:after="0" w:afterAutospacing="0"/>
+        <w:divId w:val="844975903"/>
+        <w:rPr>
+          <w:rFonts w:ascii="Consolas" w:hAnsi="Consolas" w:cs="Courier New"/>
+          <w:sz w:val="17"/>
+          <w:szCs w:val="17"/>
+        </w:rPr>
+      </w:pPr>
+      <w:r>
+        <w:rPr>
+          <w:rFonts w:ascii="Consolas" w:hAnsi="Consolas" w:cs="Courier New"/>
+          <w:sz w:val="17"/>
+          <w:szCs w:val="17"/>
+        </w:rPr>
+        <w:t xml:space="preserve"> 8. </w:t>
+      </w:r>
+      <w:r>
+        <w:rPr>
+          <w:rFonts w:ascii="Consolas" w:hAnsi="Consolas" w:cs="Courier New"/>
+          <w:color w:val="880000"/>
+          <w:sz w:val="17"/>
+          <w:szCs w:val="17"/>
+        </w:rPr>
+        <w:t xml:space="preserve"># image can be plotted using </w:t>
+      </w:r>
+      <w:proofErr w:type="spellStart"/>
+      <w:r>
+        <w:rPr>
+          <w:rFonts w:ascii="Consolas" w:hAnsi="Consolas" w:cs="Courier New"/>
+          <w:color w:val="880000"/>
+          <w:sz w:val="17"/>
+          <w:szCs w:val="17"/>
+        </w:rPr>
+        <w:t>plt</w:t>
+      </w:r>
+      <w:proofErr w:type="spellEnd"/>
+      <w:r>
+        <w:rPr>
+          <w:rFonts w:ascii="Consolas" w:hAnsi="Consolas" w:cs="Courier New"/>
+          <w:color w:val="880000"/>
+          <w:sz w:val="17"/>
+          <w:szCs w:val="17"/>
+        </w:rPr>
+        <w:t xml:space="preserve"> however the colours will be warped</w:t>
+      </w:r>
+    </w:p>
+    <w:p>
+      <w:pPr>
+        <w:pStyle w:val="NormalWeb"/>
+        <w:pBdr>
+          <w:top w:val="single" w:sz="6" w:space="2" w:color="888888"/>
+          <w:left w:val="single" w:sz="6" w:space="2" w:color="888888"/>
+          <w:bottom w:val="single" w:sz="6" w:space="2" w:color="888888"/>
+          <w:right w:val="single" w:sz="6" w:space="2" w:color="888888"/>
+        </w:pBdr>
+        <w:tabs>
+          <w:tab w:val="left" w:pos="916"/>
+          <w:tab w:val="left" w:pos="1832"/>
+          <w:tab w:val="left" w:pos="2748"/>
+          <w:tab w:val="left" w:pos="3664"/>
+          <w:tab w:val="left" w:pos="4580"/>
+          <w:tab w:val="left" w:pos="5496"/>
+          <w:tab w:val="left" w:pos="6412"/>
+          <w:tab w:val="left" w:pos="7328"/>
+          <w:tab w:val="left" w:pos="8244"/>
+          <w:tab w:val="left" w:pos="9160"/>
+          <w:tab w:val="left" w:pos="10076"/>
+          <w:tab w:val="left" w:pos="10992"/>
+          <w:tab w:val="left" w:pos="11908"/>
+          <w:tab w:val="left" w:pos="12824"/>
+          <w:tab w:val="left" w:pos="13740"/>
+          <w:tab w:val="left" w:pos="14656"/>
+        </w:tabs>
+        <w:spacing w:before="0" w:beforeAutospacing="0" w:after="0" w:afterAutospacing="0"/>
+        <w:divId w:val="844975903"/>
+        <w:rPr>
+          <w:rFonts w:ascii="Consolas" w:hAnsi="Consolas" w:cs="Courier New"/>
+          <w:sz w:val="17"/>
+          <w:szCs w:val="17"/>
+        </w:rPr>
+      </w:pPr>
+      <w:r>
+        <w:rPr>
+          <w:rFonts w:ascii="Consolas" w:hAnsi="Consolas" w:cs="Courier New"/>
+          <w:sz w:val="17"/>
+          <w:szCs w:val="17"/>
+        </w:rPr>
+        <w:t xml:space="preserve"> 9. </w:t>
+      </w:r>
+      <w:proofErr w:type="spellStart"/>
+      <w:proofErr w:type="gramStart"/>
+      <w:r>
+        <w:rPr>
+          <w:rFonts w:ascii="Consolas" w:hAnsi="Consolas" w:cs="Courier New"/>
+          <w:color w:val="660066"/>
+          <w:sz w:val="17"/>
+          <w:szCs w:val="17"/>
+        </w:rPr>
+        <w:t>plt</w:t>
+      </w:r>
+      <w:r>
+        <w:rPr>
+          <w:rFonts w:ascii="Consolas" w:hAnsi="Consolas" w:cs="Courier New"/>
+          <w:color w:val="666600"/>
+          <w:sz w:val="17"/>
+          <w:szCs w:val="17"/>
+        </w:rPr>
+        <w:t>.</w:t>
+      </w:r>
+      <w:r>
+        <w:rPr>
+          <w:rFonts w:ascii="Consolas" w:hAnsi="Consolas" w:cs="Courier New"/>
+          <w:color w:val="000000"/>
+          <w:sz w:val="17"/>
+          <w:szCs w:val="17"/>
+        </w:rPr>
+        <w:t>show</w:t>
+      </w:r>
+      <w:proofErr w:type="spellEnd"/>
+      <w:proofErr w:type="gramEnd"/>
+      <w:r>
+        <w:rPr>
+          <w:rFonts w:ascii="Consolas" w:hAnsi="Consolas" w:cs="Courier New"/>
+          <w:color w:val="666600"/>
+          <w:sz w:val="17"/>
+          <w:szCs w:val="17"/>
+        </w:rPr>
+        <w:t>(</w:t>
+      </w:r>
+      <w:r>
+        <w:rPr>
+          <w:rFonts w:ascii="Consolas" w:hAnsi="Consolas" w:cs="Courier New"/>
+          <w:color w:val="000000"/>
+          <w:sz w:val="17"/>
+          <w:szCs w:val="17"/>
+        </w:rPr>
+        <w:t>image</w:t>
+      </w:r>
+      <w:r>
+        <w:rPr>
+          <w:rFonts w:ascii="Consolas" w:hAnsi="Consolas" w:cs="Courier New"/>
+          <w:color w:val="666600"/>
+          <w:sz w:val="17"/>
+          <w:szCs w:val="17"/>
+        </w:rPr>
+        <w:t>)</w:t>
+      </w:r>
+    </w:p>
+    <w:p>
+      <w:r>
+        <w:t xml:space="preserve">The colour will be warped because of the arrangement of the different channels and how </w:t>
+      </w:r>
+      <w:proofErr w:type="spellStart"/>
+      <w:r>
+        <w:t>plt</w:t>
+      </w:r>
+      <w:proofErr w:type="spellEnd"/>
+      <w:r>
+        <w:t xml:space="preserve"> interprets them.</w:t>
+      </w:r>
+    </w:p>
+    <w:p>
+      <w:r>
+        <w:t xml:space="preserve">In PIL the channel order is RGB, in Cv2 they are </w:t>
+      </w:r>
+      <w:proofErr w:type="gramStart"/>
+      <w:r>
+        <w:t>BGR</w:t>
+      </w:r>
+      <w:proofErr w:type="gramEnd"/>
+    </w:p>
+    <w:p>
+      <w:r>
+        <w:t xml:space="preserve">The colour code can be </w:t>
+      </w:r>
+      <w:proofErr w:type="gramStart"/>
+      <w:r>
+        <w:t>changed</w:t>
+      </w:r>
+      <w:proofErr w:type="gramEnd"/>
+    </w:p>
+    <w:p>
+      <w:pPr>
+        <w:pStyle w:val="NormalWeb"/>
+        <w:pBdr>
+          <w:top w:val="single" w:sz="6" w:space="2" w:color="888888"/>
+          <w:left w:val="single" w:sz="6" w:space="2" w:color="888888"/>
+          <w:bottom w:val="single" w:sz="6" w:space="2" w:color="888888"/>
+          <w:right w:val="single" w:sz="6" w:space="2" w:color="888888"/>
+        </w:pBdr>
+        <w:tabs>
+          <w:tab w:val="left" w:pos="916"/>
+          <w:tab w:val="left" w:pos="1832"/>
+          <w:tab w:val="left" w:pos="2748"/>
+          <w:tab w:val="left" w:pos="3664"/>
+          <w:tab w:val="left" w:pos="4580"/>
+          <w:tab w:val="left" w:pos="5496"/>
+          <w:tab w:val="left" w:pos="6412"/>
+          <w:tab w:val="left" w:pos="7328"/>
+          <w:tab w:val="left" w:pos="8244"/>
+          <w:tab w:val="left" w:pos="9160"/>
+          <w:tab w:val="left" w:pos="10076"/>
+          <w:tab w:val="left" w:pos="10992"/>
+          <w:tab w:val="left" w:pos="11908"/>
+          <w:tab w:val="left" w:pos="12824"/>
+          <w:tab w:val="left" w:pos="13740"/>
+          <w:tab w:val="left" w:pos="14656"/>
+        </w:tabs>
+        <w:spacing w:before="0" w:beforeAutospacing="0" w:after="0" w:afterAutospacing="0"/>
+        <w:divId w:val="1377074655"/>
+        <w:rPr>
+          <w:rFonts w:ascii="Consolas" w:hAnsi="Consolas" w:cs="Courier New"/>
+          <w:sz w:val="17"/>
+          <w:szCs w:val="17"/>
+        </w:rPr>
+      </w:pPr>
+      <w:r>
+        <w:rPr>
+          <w:rFonts w:ascii="Consolas" w:hAnsi="Consolas" w:cs="Courier New"/>
+          <w:sz w:val="17"/>
+          <w:szCs w:val="17"/>
+        </w:rPr>
+        <w:t xml:space="preserve">1. </w:t>
+      </w:r>
+      <w:proofErr w:type="spellStart"/>
+      <w:r>
+        <w:rPr>
+          <w:rFonts w:ascii="Consolas" w:hAnsi="Consolas" w:cs="Courier New"/>
+          <w:color w:val="660066"/>
+          <w:sz w:val="17"/>
+          <w:szCs w:val="17"/>
+        </w:rPr>
+        <w:t>new_img</w:t>
+      </w:r>
+      <w:proofErr w:type="spellEnd"/>
+      <w:r>
+        <w:rPr>
+          <w:rFonts w:ascii="Consolas" w:hAnsi="Consolas" w:cs="Courier New"/>
+          <w:color w:val="000000"/>
+          <w:sz w:val="17"/>
+          <w:szCs w:val="17"/>
+        </w:rPr>
+        <w:t xml:space="preserve"> </w:t>
+      </w:r>
+      <w:r>
+        <w:rPr>
+          <w:rFonts w:ascii="Consolas" w:hAnsi="Consolas" w:cs="Courier New"/>
+          <w:color w:val="666600"/>
+          <w:sz w:val="17"/>
+          <w:szCs w:val="17"/>
+        </w:rPr>
+        <w:t>=</w:t>
+      </w:r>
+      <w:r>
+        <w:rPr>
+          <w:rFonts w:ascii="Consolas" w:hAnsi="Consolas" w:cs="Courier New"/>
+          <w:color w:val="000000"/>
+          <w:sz w:val="17"/>
+          <w:szCs w:val="17"/>
+        </w:rPr>
+        <w:t xml:space="preserve"> cv2</w:t>
+      </w:r>
+      <w:r>
+        <w:rPr>
+          <w:rFonts w:ascii="Consolas" w:hAnsi="Consolas" w:cs="Courier New"/>
+          <w:color w:val="666600"/>
+          <w:sz w:val="17"/>
+          <w:szCs w:val="17"/>
+        </w:rPr>
+        <w:t>.</w:t>
+      </w:r>
+      <w:r>
+        <w:rPr>
+          <w:rFonts w:ascii="Consolas" w:hAnsi="Consolas" w:cs="Courier New"/>
+          <w:color w:val="000000"/>
+          <w:sz w:val="17"/>
+          <w:szCs w:val="17"/>
+        </w:rPr>
+        <w:t>cvtColor</w:t>
+      </w:r>
+      <w:r>
+        <w:rPr>
+          <w:rFonts w:ascii="Consolas" w:hAnsi="Consolas" w:cs="Courier New"/>
+          <w:color w:val="666600"/>
+          <w:sz w:val="17"/>
+          <w:szCs w:val="17"/>
+        </w:rPr>
+        <w:t>(</w:t>
+      </w:r>
+      <w:proofErr w:type="spellStart"/>
+      <w:r>
+        <w:rPr>
+          <w:rFonts w:ascii="Consolas" w:hAnsi="Consolas" w:cs="Courier New"/>
+          <w:color w:val="000000"/>
+          <w:sz w:val="17"/>
+          <w:szCs w:val="17"/>
+        </w:rPr>
+        <w:t>img</w:t>
+      </w:r>
+      <w:proofErr w:type="spellEnd"/>
+      <w:r>
+        <w:rPr>
+          <w:rFonts w:ascii="Consolas" w:hAnsi="Consolas" w:cs="Courier New"/>
+          <w:color w:val="666600"/>
+          <w:sz w:val="17"/>
+          <w:szCs w:val="17"/>
+        </w:rPr>
+        <w:t>,</w:t>
+      </w:r>
+      <w:r>
+        <w:rPr>
+          <w:rFonts w:ascii="Consolas" w:hAnsi="Consolas" w:cs="Courier New"/>
+          <w:color w:val="000000"/>
+          <w:sz w:val="17"/>
+          <w:szCs w:val="17"/>
+        </w:rPr>
+        <w:t xml:space="preserve"> cv2</w:t>
+      </w:r>
+      <w:r>
+        <w:rPr>
+          <w:rFonts w:ascii="Consolas" w:hAnsi="Consolas" w:cs="Courier New"/>
+          <w:color w:val="666600"/>
+          <w:sz w:val="17"/>
+          <w:szCs w:val="17"/>
+        </w:rPr>
+        <w:t>.</w:t>
+      </w:r>
+      <w:r>
+        <w:rPr>
+          <w:rFonts w:ascii="Consolas" w:hAnsi="Consolas" w:cs="Courier New"/>
+          <w:color w:val="000000"/>
+          <w:sz w:val="17"/>
+          <w:szCs w:val="17"/>
+        </w:rPr>
+        <w:t>COLOR_BGR2RGB</w:t>
+      </w:r>
+      <w:r>
+        <w:rPr>
+          <w:rFonts w:ascii="Consolas" w:hAnsi="Consolas" w:cs="Courier New"/>
+          <w:color w:val="666600"/>
+          <w:sz w:val="17"/>
+          <w:szCs w:val="17"/>
+        </w:rPr>
+        <w:t>)</w:t>
+      </w:r>
+    </w:p>
+    <w:p>
+      <w:pPr>
+        <w:pStyle w:val="NormalWeb"/>
+        <w:pBdr>
+          <w:top w:val="single" w:sz="6" w:space="2" w:color="888888"/>
+          <w:left w:val="single" w:sz="6" w:space="2" w:color="888888"/>
+          <w:bottom w:val="single" w:sz="6" w:space="2" w:color="888888"/>
+          <w:right w:val="single" w:sz="6" w:space="2" w:color="888888"/>
+        </w:pBdr>
+        <w:tabs>
+          <w:tab w:val="left" w:pos="916"/>
+          <w:tab w:val="left" w:pos="1832"/>
+          <w:tab w:val="left" w:pos="2748"/>
+          <w:tab w:val="left" w:pos="3664"/>
+          <w:tab w:val="left" w:pos="4580"/>
+          <w:tab w:val="left" w:pos="5496"/>
+          <w:tab w:val="left" w:pos="6412"/>
+          <w:tab w:val="left" w:pos="7328"/>
+          <w:tab w:val="left" w:pos="8244"/>
+          <w:tab w:val="left" w:pos="9160"/>
+          <w:tab w:val="left" w:pos="10076"/>
+          <w:tab w:val="left" w:pos="10992"/>
+          <w:tab w:val="left" w:pos="11908"/>
+          <w:tab w:val="left" w:pos="12824"/>
+          <w:tab w:val="left" w:pos="13740"/>
+          <w:tab w:val="left" w:pos="14656"/>
+        </w:tabs>
+        <w:spacing w:before="0" w:beforeAutospacing="0" w:after="0" w:afterAutospacing="0"/>
+        <w:divId w:val="1377074655"/>
+        <w:rPr>
+          <w:rFonts w:ascii="Consolas" w:hAnsi="Consolas" w:cs="Courier New"/>
+          <w:sz w:val="17"/>
+          <w:szCs w:val="17"/>
+        </w:rPr>
+      </w:pPr>
+      <w:r>
+        <w:rPr>
+          <w:rFonts w:ascii="Consolas" w:hAnsi="Consolas" w:cs="Courier New"/>
+          <w:sz w:val="17"/>
+          <w:szCs w:val="17"/>
+        </w:rPr>
+        <w:t xml:space="preserve">2. </w:t>
+      </w:r>
+      <w:r>
+        <w:rPr>
+          <w:rFonts w:ascii="Consolas" w:hAnsi="Consolas" w:cs="Courier New"/>
+          <w:color w:val="880000"/>
+          <w:sz w:val="17"/>
+          <w:szCs w:val="17"/>
+        </w:rPr>
+        <w:t># !! slices can be used to obtain the different colour channels</w:t>
+      </w:r>
+    </w:p>
+    <w:p>
+      <w:pPr>
+        <w:pStyle w:val="NormalWeb"/>
+        <w:pBdr>
+          <w:top w:val="single" w:sz="6" w:space="2" w:color="888888"/>
+          <w:left w:val="single" w:sz="6" w:space="2" w:color="888888"/>
+          <w:bottom w:val="single" w:sz="6" w:space="2" w:color="888888"/>
+          <w:right w:val="single" w:sz="6" w:space="2" w:color="888888"/>
+        </w:pBdr>
+        <w:tabs>
+          <w:tab w:val="left" w:pos="916"/>
+          <w:tab w:val="left" w:pos="1832"/>
+          <w:tab w:val="left" w:pos="2748"/>
+          <w:tab w:val="left" w:pos="3664"/>
+          <w:tab w:val="left" w:pos="4580"/>
+          <w:tab w:val="left" w:pos="5496"/>
+          <w:tab w:val="left" w:pos="6412"/>
+          <w:tab w:val="left" w:pos="7328"/>
+          <w:tab w:val="left" w:pos="8244"/>
+          <w:tab w:val="left" w:pos="9160"/>
+          <w:tab w:val="left" w:pos="10076"/>
+          <w:tab w:val="left" w:pos="10992"/>
+          <w:tab w:val="left" w:pos="11908"/>
+          <w:tab w:val="left" w:pos="12824"/>
+          <w:tab w:val="left" w:pos="13740"/>
+          <w:tab w:val="left" w:pos="14656"/>
+        </w:tabs>
+        <w:spacing w:before="0" w:beforeAutospacing="0" w:after="0" w:afterAutospacing="0"/>
+        <w:divId w:val="1377074655"/>
+        <w:rPr>
+          <w:rFonts w:ascii="Consolas" w:hAnsi="Consolas" w:cs="Courier New"/>
+          <w:sz w:val="17"/>
+          <w:szCs w:val="17"/>
+          <w:lang w:val="de-DE"/>
+        </w:rPr>
+      </w:pPr>
+      <w:r>
+        <w:rPr>
+          <w:rFonts w:ascii="Consolas" w:hAnsi="Consolas" w:cs="Courier New"/>
+          <w:sz w:val="17"/>
+          <w:szCs w:val="17"/>
+          <w:lang w:val="de-DE"/>
+        </w:rPr>
+        <w:t xml:space="preserve">3. </w:t>
+      </w:r>
+      <w:r>
+        <w:rPr>
+          <w:rFonts w:ascii="Consolas" w:hAnsi="Consolas" w:cs="Courier New"/>
+          <w:color w:val="000000"/>
+          <w:sz w:val="17"/>
+          <w:szCs w:val="17"/>
+          <w:lang w:val="de-DE"/>
+        </w:rPr>
+        <w:t>b</w:t>
+      </w:r>
+      <w:r>
+        <w:rPr>
+          <w:rFonts w:ascii="Consolas" w:hAnsi="Consolas" w:cs="Courier New"/>
+          <w:color w:val="666600"/>
+          <w:sz w:val="17"/>
+          <w:szCs w:val="17"/>
+          <w:lang w:val="de-DE"/>
+        </w:rPr>
+        <w:t>,</w:t>
+      </w:r>
+      <w:r>
+        <w:rPr>
+          <w:rFonts w:ascii="Consolas" w:hAnsi="Consolas" w:cs="Courier New"/>
+          <w:color w:val="000000"/>
+          <w:sz w:val="17"/>
+          <w:szCs w:val="17"/>
+          <w:lang w:val="de-DE"/>
+        </w:rPr>
+        <w:t>g</w:t>
+      </w:r>
+      <w:r>
+        <w:rPr>
+          <w:rFonts w:ascii="Consolas" w:hAnsi="Consolas" w:cs="Courier New"/>
+          <w:color w:val="666600"/>
+          <w:sz w:val="17"/>
+          <w:szCs w:val="17"/>
+          <w:lang w:val="de-DE"/>
+        </w:rPr>
+        <w:t>,</w:t>
+      </w:r>
+      <w:r>
+        <w:rPr>
+          <w:rFonts w:ascii="Consolas" w:hAnsi="Consolas" w:cs="Courier New"/>
+          <w:color w:val="000000"/>
+          <w:sz w:val="17"/>
+          <w:szCs w:val="17"/>
+          <w:lang w:val="de-DE"/>
+        </w:rPr>
+        <w:t xml:space="preserve">r </w:t>
+      </w:r>
+      <w:r>
+        <w:rPr>
+          <w:rFonts w:ascii="Consolas" w:hAnsi="Consolas" w:cs="Courier New"/>
+          <w:color w:val="666600"/>
+          <w:sz w:val="17"/>
+          <w:szCs w:val="17"/>
+          <w:lang w:val="de-DE"/>
+        </w:rPr>
+        <w:t>=</w:t>
+      </w:r>
+      <w:r>
+        <w:rPr>
+          <w:rFonts w:ascii="Consolas" w:hAnsi="Consolas" w:cs="Courier New"/>
+          <w:color w:val="000000"/>
+          <w:sz w:val="17"/>
+          <w:szCs w:val="17"/>
+          <w:lang w:val="de-DE"/>
+        </w:rPr>
+        <w:t xml:space="preserve"> img</w:t>
+      </w:r>
+      <w:r>
+        <w:rPr>
+          <w:rFonts w:ascii="Consolas" w:hAnsi="Consolas" w:cs="Courier New"/>
+          <w:color w:val="666600"/>
+          <w:sz w:val="17"/>
+          <w:szCs w:val="17"/>
+          <w:lang w:val="de-DE"/>
+        </w:rPr>
+        <w:t>[:,:,</w:t>
+      </w:r>
+      <w:r>
+        <w:rPr>
+          <w:rFonts w:ascii="Consolas" w:hAnsi="Consolas" w:cs="Courier New"/>
+          <w:color w:val="006666"/>
+          <w:sz w:val="17"/>
+          <w:szCs w:val="17"/>
+          <w:lang w:val="de-DE"/>
+        </w:rPr>
+        <w:t>0</w:t>
+      </w:r>
+      <w:r>
+        <w:rPr>
+          <w:rFonts w:ascii="Consolas" w:hAnsi="Consolas" w:cs="Courier New"/>
+          <w:color w:val="666600"/>
+          <w:sz w:val="17"/>
+          <w:szCs w:val="17"/>
+          <w:lang w:val="de-DE"/>
+        </w:rPr>
+        <w:t>],</w:t>
+      </w:r>
+      <w:r>
+        <w:rPr>
+          <w:rFonts w:ascii="Consolas" w:hAnsi="Consolas" w:cs="Courier New"/>
+          <w:color w:val="000000"/>
+          <w:sz w:val="17"/>
+          <w:szCs w:val="17"/>
+          <w:lang w:val="de-DE"/>
+        </w:rPr>
+        <w:t xml:space="preserve"> img</w:t>
+      </w:r>
+      <w:r>
+        <w:rPr>
+          <w:rFonts w:ascii="Consolas" w:hAnsi="Consolas" w:cs="Courier New"/>
+          <w:color w:val="666600"/>
+          <w:sz w:val="17"/>
+          <w:szCs w:val="17"/>
+          <w:lang w:val="de-DE"/>
+        </w:rPr>
+        <w:t>[:,:,</w:t>
+      </w:r>
+      <w:r>
+        <w:rPr>
+          <w:rFonts w:ascii="Consolas" w:hAnsi="Consolas" w:cs="Courier New"/>
+          <w:color w:val="006666"/>
+          <w:sz w:val="17"/>
+          <w:szCs w:val="17"/>
+          <w:lang w:val="de-DE"/>
+        </w:rPr>
+        <w:t>1</w:t>
+      </w:r>
+      <w:r>
+        <w:rPr>
+          <w:rFonts w:ascii="Consolas" w:hAnsi="Consolas" w:cs="Courier New"/>
+          <w:color w:val="666600"/>
+          <w:sz w:val="17"/>
+          <w:szCs w:val="17"/>
+          <w:lang w:val="de-DE"/>
+        </w:rPr>
+        <w:t>],</w:t>
+      </w:r>
+      <w:r>
+        <w:rPr>
+          <w:rFonts w:ascii="Consolas" w:hAnsi="Consolas" w:cs="Courier New"/>
+          <w:color w:val="000000"/>
+          <w:sz w:val="17"/>
+          <w:szCs w:val="17"/>
+          <w:lang w:val="de-DE"/>
+        </w:rPr>
+        <w:t xml:space="preserve"> img</w:t>
+      </w:r>
+      <w:r>
+        <w:rPr>
+          <w:rFonts w:ascii="Consolas" w:hAnsi="Consolas" w:cs="Courier New"/>
+          <w:color w:val="666600"/>
+          <w:sz w:val="17"/>
+          <w:szCs w:val="17"/>
+          <w:lang w:val="de-DE"/>
+        </w:rPr>
+        <w:t>[:,:,</w:t>
+      </w:r>
+      <w:r>
+        <w:rPr>
+          <w:rFonts w:ascii="Consolas" w:hAnsi="Consolas" w:cs="Courier New"/>
+          <w:color w:val="006666"/>
+          <w:sz w:val="17"/>
+          <w:szCs w:val="17"/>
+          <w:lang w:val="de-DE"/>
+        </w:rPr>
+        <w:t>2</w:t>
+      </w:r>
+      <w:r>
+        <w:rPr>
+          <w:rFonts w:ascii="Consolas" w:hAnsi="Consolas" w:cs="Courier New"/>
+          <w:color w:val="666600"/>
+          <w:sz w:val="17"/>
+          <w:szCs w:val="17"/>
+          <w:lang w:val="de-DE"/>
+        </w:rPr>
+        <w:t>]</w:t>
+      </w:r>
+    </w:p>
+    <w:p>
+      <w:pPr>
+        <w:pStyle w:val="NormalWeb"/>
+        <w:pBdr>
+          <w:top w:val="single" w:sz="6" w:space="2" w:color="888888"/>
+          <w:left w:val="single" w:sz="6" w:space="2" w:color="888888"/>
+          <w:bottom w:val="single" w:sz="6" w:space="2" w:color="888888"/>
+          <w:right w:val="single" w:sz="6" w:space="2" w:color="888888"/>
+        </w:pBdr>
+        <w:tabs>
+          <w:tab w:val="left" w:pos="916"/>
+          <w:tab w:val="left" w:pos="1832"/>
+          <w:tab w:val="left" w:pos="2748"/>
+          <w:tab w:val="left" w:pos="3664"/>
+          <w:tab w:val="left" w:pos="4580"/>
+          <w:tab w:val="left" w:pos="5496"/>
+          <w:tab w:val="left" w:pos="6412"/>
+          <w:tab w:val="left" w:pos="7328"/>
+          <w:tab w:val="left" w:pos="8244"/>
+          <w:tab w:val="left" w:pos="9160"/>
+          <w:tab w:val="left" w:pos="10076"/>
+          <w:tab w:val="left" w:pos="10992"/>
+          <w:tab w:val="left" w:pos="11908"/>
+          <w:tab w:val="left" w:pos="12824"/>
+          <w:tab w:val="left" w:pos="13740"/>
+          <w:tab w:val="left" w:pos="14656"/>
+        </w:tabs>
+        <w:spacing w:before="0" w:beforeAutospacing="0" w:after="0" w:afterAutospacing="0"/>
+        <w:divId w:val="1377074655"/>
+        <w:rPr>
+          <w:rFonts w:ascii="Consolas" w:hAnsi="Consolas" w:cs="Courier New"/>
+          <w:sz w:val="17"/>
+          <w:szCs w:val="17"/>
+        </w:rPr>
+      </w:pPr>
+      <w:r>
+        <w:rPr>
+          <w:rFonts w:ascii="Consolas" w:hAnsi="Consolas" w:cs="Courier New"/>
+          <w:sz w:val="17"/>
+          <w:szCs w:val="17"/>
+        </w:rPr>
+        <w:t xml:space="preserve">4. </w:t>
+      </w:r>
+      <w:r>
+        <w:rPr>
+          <w:rFonts w:ascii="Consolas" w:hAnsi="Consolas" w:cs="Courier New"/>
+          <w:color w:val="000000"/>
+          <w:sz w:val="17"/>
+          <w:szCs w:val="17"/>
+        </w:rPr>
+        <w:t> </w:t>
+      </w:r>
+    </w:p>
+    <w:p>
+      <w:r>
+        <w:t>Th</w:t>
+      </w:r>
+      <w:r>
+        <w:t>e first two</w:t>
+      </w:r>
+      <w:r>
+        <w:t xml:space="preserve"> slices select the horizontal a</w:t>
+      </w:r>
+      <w:r>
+        <w:t xml:space="preserve">nd vertical, the </w:t>
+      </w:r>
+      <w:r>
+        <w:t xml:space="preserve">final, selects the </w:t>
+      </w:r>
+      <w:proofErr w:type="gramStart"/>
+      <w:r>
+        <w:t>channel</w:t>
+      </w:r>
+      <w:proofErr w:type="gramEnd"/>
     </w:p>
     <w:sectPr>
       <w:pgSz w:w="11906" w:h="16838"/>
@@ -1106,6 +4940,25 @@
       <w:szCs w:val="24"/>
     </w:rPr>
   </w:style>
+  <w:style w:type="paragraph" w:styleId="NormalWeb">
+    <w:name w:val="Normal (Web)"/>
+    <w:basedOn w:val="Normal"/>
+    <w:uiPriority w:val="99"/>
+    <w:semiHidden/>
+    <w:unhideWhenUsed/>
+    <w:rsid w:val="00C8235C"/>
+    <w:pPr>
+      <w:spacing w:before="100" w:beforeAutospacing="1" w:after="100" w:afterAutospacing="1" w:line="240" w:lineRule="auto"/>
+    </w:pPr>
+    <w:rPr>
+      <w:rFonts w:ascii="Times New Roman" w:eastAsiaTheme="minorEastAsia" w:hAnsi="Times New Roman" w:cs="Times New Roman"/>
+      <w:kern w:val="0"/>
+      <w:sz w:val="24"/>
+      <w:szCs w:val="24"/>
+      <w:lang w:eastAsia="en-GB"/>
+      <w14:ligatures w14:val="none"/>
+    </w:rPr>
+  </w:style>
 </w:styles>
 </file>
 
@@ -1402,4 +5255,24 @@
     </a:ext>
   </a:extLst>
 </a:theme>
+</file>
+
+<file path=word/webextensions/taskpanes.xml><?xml version="1.0" encoding="utf-8"?>
+<wetp:taskpanes xmlns:wetp="http://schemas.microsoft.com/office/webextensions/taskpanes/2010/11">
+  <wetp:taskpane dockstate="right" visibility="0" width="0" row="0">
+    <wetp:webextensionref xmlns:r="http://schemas.openxmlformats.org/officeDocument/2006/relationships" r:id="rId1"/>
+  </wetp:taskpane>
+</wetp:taskpanes>
+</file>
+
+<file path=word/webextensions/webextension1.xml><?xml version="1.0" encoding="utf-8"?>
+<we:webextension xmlns:we="http://schemas.microsoft.com/office/webextensions/webextension/2010/11" id="{1665DFAA-1C69-445A-92EC-629FE5750EA8}">
+  <we:reference id="wa104382008" version="1.1.0.1" store="en-US" storeType="OMEX"/>
+  <we:alternateReferences>
+    <we:reference id="wa104382008" version="1.1.0.1" store="wa104382008" storeType="OMEX"/>
+  </we:alternateReferences>
+  <we:properties/>
+  <we:bindings/>
+  <we:snapshot xmlns:r="http://schemas.openxmlformats.org/officeDocument/2006/relationships"/>
+</we:webextension>
 </file>
</xml_diff>